<commit_message>
Delivery for sprint 2
</commit_message>
<xml_diff>
--- a/documents/Project_Plan.docx
+++ b/documents/Project_Plan.docx
@@ -79,6 +79,7 @@
         </w:rPr>
         <w:t>&lt;&lt;</w:t>
       </w:r>
+      <w:bookmarkEnd w:id="1"/>
       <w:r>
         <w:rPr>
           <w:b/>
@@ -86,44 +87,7 @@
           <w:sz w:val="52"/>
           <w:lang w:val="en-GB"/>
         </w:rPr>
-        <w:t>PROJECT</w:t>
-      </w:r>
-      <w:r>
-        <w:rPr>
-          <w:b/>
-          <w:i/>
-          <w:sz w:val="52"/>
-          <w:lang w:val="en-GB"/>
-        </w:rPr>
-        <w:t xml:space="preserve"> </w:t>
-      </w:r>
-      <w:r>
-        <w:rPr>
-          <w:b/>
-          <w:i/>
-          <w:sz w:val="52"/>
-          <w:lang w:val="en-GB"/>
-        </w:rPr>
-        <w:t>NA</w:t>
-      </w:r>
-      <w:r>
-        <w:rPr>
-          <w:b/>
-          <w:i/>
-          <w:sz w:val="52"/>
-          <w:lang w:val="en-GB"/>
-        </w:rPr>
-        <w:t>M</w:t>
-      </w:r>
-      <w:bookmarkEnd w:id="1"/>
-      <w:r>
-        <w:rPr>
-          <w:b/>
-          <w:i/>
-          <w:sz w:val="52"/>
-          <w:lang w:val="en-GB"/>
-        </w:rPr>
-        <w:t>E</w:t>
+        <w:t>Red Scar</w:t>
       </w:r>
       <w:r>
         <w:rPr>
@@ -1266,7 +1230,7 @@
                 <w:noProof/>
                 <w:webHidden/>
               </w:rPr>
-              <w:t>4</w:t>
+              <w:t>3</w:t>
             </w:r>
             <w:r>
               <w:rPr>
@@ -1361,7 +1325,7 @@
                 <w:noProof/>
                 <w:webHidden/>
               </w:rPr>
-              <w:t>4</w:t>
+              <w:t>3</w:t>
             </w:r>
             <w:r>
               <w:rPr>
@@ -1456,7 +1420,7 @@
                 <w:noProof/>
                 <w:webHidden/>
               </w:rPr>
-              <w:t>4</w:t>
+              <w:t>3</w:t>
             </w:r>
             <w:r>
               <w:rPr>
@@ -1551,7 +1515,7 @@
                 <w:noProof/>
                 <w:webHidden/>
               </w:rPr>
-              <w:t>4</w:t>
+              <w:t>3</w:t>
             </w:r>
             <w:r>
               <w:rPr>
@@ -1646,7 +1610,7 @@
                 <w:noProof/>
                 <w:webHidden/>
               </w:rPr>
-              <w:t>4</w:t>
+              <w:t>3</w:t>
             </w:r>
             <w:r>
               <w:rPr>
@@ -1923,7 +1887,7 @@
                 <w:noProof/>
                 <w:webHidden/>
               </w:rPr>
-              <w:t>6</w:t>
+              <w:t>5</w:t>
             </w:r>
             <w:r>
               <w:rPr>
@@ -2005,20 +1969,17 @@
                 <w:noProof/>
                 <w:webHidden/>
               </w:rPr>
-            </w:r>
-            <w:r>
-              <w:rPr>
-                <w:noProof/>
-                <w:webHidden/>
-              </w:rPr>
               <w:fldChar w:fldCharType="separate"/>
             </w:r>
             <w:r>
               <w:rPr>
-                <w:noProof/>
-                <w:webHidden/>
-              </w:rPr>
-              <w:t>6</w:t>
+                <w:b/>
+                <w:bCs/>
+                <w:noProof/>
+                <w:webHidden/>
+                <w:lang w:val="bg-BG"/>
+              </w:rPr>
+              <w:t>Грешка! Показалецът не е дефиниран.</w:t>
             </w:r>
             <w:r>
               <w:rPr>
@@ -2113,7 +2074,7 @@
                 <w:noProof/>
                 <w:webHidden/>
               </w:rPr>
-              <w:t>6</w:t>
+              <w:t>5</w:t>
             </w:r>
             <w:r>
               <w:rPr>
@@ -2200,7 +2161,7 @@
                 <w:noProof/>
                 <w:webHidden/>
               </w:rPr>
-              <w:t>7</w:t>
+              <w:t>6</w:t>
             </w:r>
             <w:r>
               <w:rPr>
@@ -2295,7 +2256,7 @@
                 <w:noProof/>
                 <w:webHidden/>
               </w:rPr>
-              <w:t>7</w:t>
+              <w:t>6</w:t>
             </w:r>
             <w:r>
               <w:rPr>
@@ -2390,7 +2351,7 @@
                 <w:noProof/>
                 <w:webHidden/>
               </w:rPr>
-              <w:t>7</w:t>
+              <w:t>6</w:t>
             </w:r>
             <w:r>
               <w:rPr>
@@ -2479,7 +2440,7 @@
                 <w:noProof/>
                 <w:webHidden/>
               </w:rPr>
-              <w:t>8</w:t>
+              <w:t>7</w:t>
             </w:r>
             <w:r>
               <w:rPr>
@@ -2574,7 +2535,7 @@
                 <w:noProof/>
                 <w:webHidden/>
               </w:rPr>
-              <w:t>8</w:t>
+              <w:t>7</w:t>
             </w:r>
             <w:r>
               <w:rPr>
@@ -2671,7 +2632,7 @@
                 <w:noProof/>
                 <w:webHidden/>
               </w:rPr>
-              <w:t>8</w:t>
+              <w:t>7</w:t>
             </w:r>
             <w:r>
               <w:rPr>
@@ -2766,7 +2727,7 @@
                 <w:noProof/>
                 <w:webHidden/>
               </w:rPr>
-              <w:t>8</w:t>
+              <w:t>7</w:t>
             </w:r>
             <w:r>
               <w:rPr>
@@ -2853,7 +2814,7 @@
                 <w:noProof/>
                 <w:webHidden/>
               </w:rPr>
-              <w:t>9</w:t>
+              <w:t>8</w:t>
             </w:r>
             <w:r>
               <w:rPr>
@@ -2948,7 +2909,7 @@
                 <w:noProof/>
                 <w:webHidden/>
               </w:rPr>
-              <w:t>9</w:t>
+              <w:t>8</w:t>
             </w:r>
             <w:r>
               <w:rPr>
@@ -3043,7 +3004,7 @@
                 <w:noProof/>
                 <w:webHidden/>
               </w:rPr>
-              <w:t>9</w:t>
+              <w:t>8</w:t>
             </w:r>
             <w:r>
               <w:rPr>
@@ -5534,17 +5495,7 @@
                 <w:szCs w:val="24"/>
                 <w:shd w:val="clear" w:color="auto" w:fill="FFFFFF"/>
               </w:rPr>
-              <w:t>the OWASP top 10 security risks</w:t>
-            </w:r>
-            <w:r>
-              <w:rPr>
-                <w:rFonts w:asciiTheme="minorHAnsi" w:hAnsiTheme="minorHAnsi" w:cstheme="minorHAnsi"/>
-                <w:color w:val="000000" w:themeColor="text1"/>
-                <w:sz w:val="24"/>
-                <w:szCs w:val="24"/>
-                <w:shd w:val="clear" w:color="auto" w:fill="FFFFFF"/>
-              </w:rPr>
-              <w:t>, include websocket feature</w:t>
+              <w:t>the OWASP top 10 security risks, include websocket feature</w:t>
             </w:r>
           </w:p>
         </w:tc>
@@ -6548,11 +6499,12 @@
     </w:p>
     <w:p>
       <w:pPr>
-        <w:pStyle w:val="2"/>
-        <w:numPr>
-          <w:ilvl w:val="0"/>
-          <w:numId w:val="0"/>
-        </w:numPr>
+        <w:rPr>
+          <w:rFonts w:asciiTheme="minorHAnsi" w:hAnsiTheme="minorHAnsi" w:cstheme="minorHAnsi"/>
+          <w:iCs/>
+          <w:sz w:val="24"/>
+          <w:szCs w:val="24"/>
+        </w:rPr>
       </w:pPr>
     </w:p>
     <w:p>
@@ -6571,10 +6523,15 @@
         <w:t>environment</w:t>
       </w:r>
       <w:r>
-        <w:t xml:space="preserve"> and required resources</w:t>
+        <w:t xml:space="preserve"> and required </w:t>
+      </w:r>
+      <w:proofErr w:type="gramStart"/>
+      <w:r>
+        <w:t>resources</w:t>
       </w:r>
       <w:bookmarkEnd w:id="52"/>
       <w:bookmarkEnd w:id="53"/>
+      <w:proofErr w:type="gramEnd"/>
     </w:p>
     <w:bookmarkEnd w:id="46"/>
     <w:bookmarkEnd w:id="47"/>
@@ -11008,6 +10965,19 @@
 </file>
 
 <file path=customXml/item1.xml><?xml version="1.0" encoding="utf-8"?>
+<?mso-contentType ?>
+<FormTemplates xmlns="http://schemas.microsoft.com/sharepoint/v3/contenttype/forms">
+  <Display>DocumentLibraryForm</Display>
+  <Edit>DocumentLibraryForm</Edit>
+  <New>DocumentLibraryForm</New>
+</FormTemplates>
+</file>
+
+<file path=customXml/item2.xml><?xml version="1.0" encoding="utf-8"?>
+<b:Sources xmlns:b="http://schemas.openxmlformats.org/officeDocument/2006/bibliography" xmlns="http://schemas.openxmlformats.org/officeDocument/2006/bibliography" SelectedStyle="\APASixthEditionOfficeOnline.xsl" StyleName="APA" Version="6"/>
+</file>
+
+<file path=customXml/item3.xml><?xml version="1.0" encoding="utf-8"?>
 <ct:contentTypeSchema xmlns:ct="http://schemas.microsoft.com/office/2006/metadata/contentType" xmlns:ma="http://schemas.microsoft.com/office/2006/metadata/properties/metaAttributes" ct:_="" ma:_="" ma:contentTypeName="Document" ma:contentTypeID="0x0101004A6938A6D16A9F41A168DCB1E561FC37" ma:contentTypeVersion="0" ma:contentTypeDescription="Create a new document." ma:contentTypeScope="" ma:versionID="a301393c779a92aaeb722f4b266d6b84">
   <xsd:schema xmlns:xsd="http://www.w3.org/2001/XMLSchema" xmlns:xs="http://www.w3.org/2001/XMLSchema" xmlns:p="http://schemas.microsoft.com/office/2006/metadata/properties" targetNamespace="http://schemas.microsoft.com/office/2006/metadata/properties" ma:root="true" ma:fieldsID="067e30616eeadeb776f014c5fbcfd813">
     <xsd:element name="properties">
@@ -11121,19 +11091,6 @@
 </ct:contentTypeSchema>
 </file>
 
-<file path=customXml/item2.xml><?xml version="1.0" encoding="utf-8"?>
-<b:Sources xmlns:b="http://schemas.openxmlformats.org/officeDocument/2006/bibliography" xmlns="http://schemas.openxmlformats.org/officeDocument/2006/bibliography" SelectedStyle="\APASixthEditionOfficeOnline.xsl" StyleName="APA" Version="6"/>
-</file>
-
-<file path=customXml/item3.xml><?xml version="1.0" encoding="utf-8"?>
-<?mso-contentType ?>
-<FormTemplates xmlns="http://schemas.microsoft.com/sharepoint/v3/contenttype/forms">
-  <Display>DocumentLibraryForm</Display>
-  <Edit>DocumentLibraryForm</Edit>
-  <New>DocumentLibraryForm</New>
-</FormTemplates>
-</file>
-
 <file path=customXml/item4.xml><?xml version="1.0" encoding="utf-8"?>
 <p:properties xmlns:p="http://schemas.microsoft.com/office/2006/metadata/properties" xmlns:xsi="http://www.w3.org/2001/XMLSchema-instance" xmlns:pc="http://schemas.microsoft.com/office/infopath/2007/PartnerControls">
   <documentManagement/>
@@ -11141,6 +11098,22 @@
 </file>
 
 <file path=customXml/itemProps1.xml><?xml version="1.0" encoding="utf-8"?>
+<ds:datastoreItem xmlns:ds="http://schemas.openxmlformats.org/officeDocument/2006/customXml" ds:itemID="{8D559B33-4825-405B-ACEB-6F229225D325}">
+  <ds:schemaRefs>
+    <ds:schemaRef ds:uri="http://schemas.microsoft.com/sharepoint/v3/contenttype/forms"/>
+  </ds:schemaRefs>
+</ds:datastoreItem>
+</file>
+
+<file path=customXml/itemProps2.xml><?xml version="1.0" encoding="utf-8"?>
+<ds:datastoreItem xmlns:ds="http://schemas.openxmlformats.org/officeDocument/2006/customXml" ds:itemID="{AED06569-D703-4CEB-98AE-08845890B420}">
+  <ds:schemaRefs>
+    <ds:schemaRef ds:uri="http://schemas.openxmlformats.org/officeDocument/2006/bibliography"/>
+  </ds:schemaRefs>
+</ds:datastoreItem>
+</file>
+
+<file path=customXml/itemProps3.xml><?xml version="1.0" encoding="utf-8"?>
 <ds:datastoreItem xmlns:ds="http://schemas.openxmlformats.org/officeDocument/2006/customXml" ds:itemID="{113DB896-E076-406C-ADC6-3AA564182A16}">
   <ds:schemaRefs>
     <ds:schemaRef ds:uri="http://schemas.microsoft.com/office/2006/metadata/contentType"/>
@@ -11156,22 +11129,6 @@
 </ds:datastoreItem>
 </file>
 
-<file path=customXml/itemProps2.xml><?xml version="1.0" encoding="utf-8"?>
-<ds:datastoreItem xmlns:ds="http://schemas.openxmlformats.org/officeDocument/2006/customXml" ds:itemID="{AED06569-D703-4CEB-98AE-08845890B420}">
-  <ds:schemaRefs>
-    <ds:schemaRef ds:uri="http://schemas.openxmlformats.org/officeDocument/2006/bibliography"/>
-  </ds:schemaRefs>
-</ds:datastoreItem>
-</file>
-
-<file path=customXml/itemProps3.xml><?xml version="1.0" encoding="utf-8"?>
-<ds:datastoreItem xmlns:ds="http://schemas.openxmlformats.org/officeDocument/2006/customXml" ds:itemID="{8D559B33-4825-405B-ACEB-6F229225D325}">
-  <ds:schemaRefs>
-    <ds:schemaRef ds:uri="http://schemas.microsoft.com/sharepoint/v3/contenttype/forms"/>
-  </ds:schemaRefs>
-</ds:datastoreItem>
-</file>
-
 <file path=customXml/itemProps4.xml><?xml version="1.0" encoding="utf-8"?>
 <ds:datastoreItem xmlns:ds="http://schemas.openxmlformats.org/officeDocument/2006/customXml" ds:itemID="{AC94A26D-82EB-45B7-AEA3-129FBDD1FCEB}">
   <ds:schemaRefs>

</xml_diff>

<commit_message>
Some changes to the project document
</commit_message>
<xml_diff>
--- a/documents/Project_Plan.docx
+++ b/documents/Project_Plan.docx
@@ -68,8 +68,7 @@
           <w:lang w:val="en-GB"/>
         </w:rPr>
       </w:pPr>
-      <w:bookmarkStart w:id="1" w:name="Projectnaam"/>
-      <w:bookmarkStart w:id="2" w:name="_Toc327581041"/>
+      <w:bookmarkStart w:id="1" w:name="_Toc327581041"/>
       <w:r>
         <w:rPr>
           <w:b/>
@@ -77,92 +76,10 @@
           <w:sz w:val="52"/>
           <w:lang w:val="en-GB"/>
         </w:rPr>
-        <w:t>&lt;&lt;</w:t>
-      </w:r>
-      <w:bookmarkEnd w:id="1"/>
-      <w:r>
-        <w:rPr>
-          <w:b/>
-          <w:i/>
-          <w:sz w:val="52"/>
-          <w:lang w:val="en-GB"/>
-        </w:rPr>
         <w:t>Red Scar</w:t>
       </w:r>
-      <w:r>
-        <w:rPr>
-          <w:b/>
-          <w:i/>
-          <w:sz w:val="52"/>
-          <w:lang w:val="en-GB"/>
-        </w:rPr>
-        <w:t>&gt;&gt;</w:t>
-      </w:r>
     </w:p>
-    <w:p>
-      <w:pPr>
-        <w:rPr>
-          <w:i/>
-          <w:lang w:val="en-GB"/>
-        </w:rPr>
-      </w:pPr>
-    </w:p>
-    <w:bookmarkEnd w:id="2"/>
-    <w:p>
-      <w:pPr>
-        <w:rPr>
-          <w:i/>
-          <w:lang w:val="en-GB"/>
-        </w:rPr>
-      </w:pPr>
-    </w:p>
-    <w:p>
-      <w:pPr>
-        <w:rPr>
-          <w:i/>
-          <w:lang w:val="en-GB"/>
-        </w:rPr>
-      </w:pPr>
-    </w:p>
-    <w:p>
-      <w:pPr>
-        <w:ind w:right="-1"/>
-        <w:jc w:val="center"/>
-        <w:rPr>
-          <w:i/>
-          <w:sz w:val="52"/>
-          <w:lang w:val="en-GB"/>
-        </w:rPr>
-      </w:pPr>
-      <w:bookmarkStart w:id="3" w:name="_Toc327581042"/>
-      <w:bookmarkStart w:id="4" w:name="Klant"/>
-      <w:r>
-        <w:rPr>
-          <w:i/>
-          <w:sz w:val="52"/>
-          <w:lang w:val="en-GB"/>
-        </w:rPr>
-        <w:t>&lt;</w:t>
-      </w:r>
-      <w:bookmarkEnd w:id="3"/>
-      <w:bookmarkEnd w:id="4"/>
-      <w:r>
-        <w:rPr>
-          <w:i/>
-          <w:sz w:val="52"/>
-          <w:lang w:val="en-GB"/>
-        </w:rPr>
-        <w:t>&lt;Customer</w:t>
-      </w:r>
-      <w:r>
-        <w:rPr>
-          <w:i/>
-          <w:sz w:val="52"/>
-          <w:lang w:val="en-GB"/>
-        </w:rPr>
-        <w:t>&gt;&gt;</w:t>
-      </w:r>
-    </w:p>
+    <w:bookmarkEnd w:id="1"/>
     <w:p/>
     <w:p/>
     <w:tbl>
@@ -524,9 +441,17 @@
     </w:p>
     <w:p>
       <w:pPr>
-        <w:pStyle w:val="4"/>
-      </w:pPr>
-      <w:r>
+        <w:pStyle w:val="a7"/>
+        <w:rPr>
+          <w:b/>
+          <w:bCs/>
+        </w:rPr>
+      </w:pPr>
+      <w:r>
+        <w:rPr>
+          <w:b/>
+          <w:bCs/>
+        </w:rPr>
         <w:t>Version history</w:t>
       </w:r>
     </w:p>
@@ -719,8 +644,8 @@
             <w:pPr>
               <w:pStyle w:val="Tabelbody"/>
             </w:pPr>
-            <w:bookmarkStart w:id="5" w:name="Start"/>
-            <w:bookmarkEnd w:id="5"/>
+            <w:bookmarkStart w:id="2" w:name="Start"/>
+            <w:bookmarkEnd w:id="2"/>
             <w:r>
               <w:t>1</w:t>
             </w:r>
@@ -1155,7 +1080,7 @@
               <w:rFonts w:asciiTheme="minorHAnsi" w:eastAsiaTheme="minorEastAsia" w:hAnsiTheme="minorHAnsi" w:cstheme="minorBidi"/>
               <w:noProof/>
               <w:szCs w:val="22"/>
-              <w:lang w:val="en-GB" w:eastAsia="en-GB"/>
+              <w:lang w:val="en-US"/>
             </w:rPr>
           </w:pPr>
           <w:r>
@@ -1167,7 +1092,7 @@
           <w:r>
             <w:fldChar w:fldCharType="separate"/>
           </w:r>
-          <w:hyperlink w:anchor="_Toc42673512" w:history="1">
+          <w:hyperlink w:anchor="_Toc130545542" w:history="1">
             <w:r>
               <w:rPr>
                 <w:rStyle w:val="af3"/>
@@ -1180,7 +1105,7 @@
                 <w:rFonts w:asciiTheme="minorHAnsi" w:eastAsiaTheme="minorEastAsia" w:hAnsiTheme="minorHAnsi" w:cstheme="minorBidi"/>
                 <w:noProof/>
                 <w:szCs w:val="22"/>
-                <w:lang w:val="en-GB" w:eastAsia="en-GB"/>
+                <w:lang w:val="en-US"/>
               </w:rPr>
               <w:tab/>
             </w:r>
@@ -1210,7 +1135,7 @@
                 <w:noProof/>
                 <w:webHidden/>
               </w:rPr>
-              <w:instrText xml:space="preserve"> PAGEREF _Toc42673512 \h </w:instrText>
+              <w:instrText xml:space="preserve"> PAGEREF _Toc130545542 \h </w:instrText>
             </w:r>
             <w:r>
               <w:rPr>
@@ -1252,10 +1177,10 @@
               <w:noProof/>
               <w:sz w:val="22"/>
               <w:szCs w:val="22"/>
-              <w:lang w:val="en-GB" w:eastAsia="en-GB"/>
+              <w:lang w:val="en-US"/>
             </w:rPr>
           </w:pPr>
-          <w:hyperlink w:anchor="_Toc42673513" w:history="1">
+          <w:hyperlink w:anchor="_Toc130545543" w:history="1">
             <w:r>
               <w:rPr>
                 <w:rStyle w:val="af3"/>
@@ -1275,7 +1200,7 @@
                 <w:noProof/>
                 <w:sz w:val="22"/>
                 <w:szCs w:val="22"/>
-                <w:lang w:val="en-GB" w:eastAsia="en-GB"/>
+                <w:lang w:val="en-US"/>
               </w:rPr>
               <w:tab/>
             </w:r>
@@ -1305,7 +1230,7 @@
                 <w:noProof/>
                 <w:webHidden/>
               </w:rPr>
-              <w:instrText xml:space="preserve"> PAGEREF _Toc42673513 \h </w:instrText>
+              <w:instrText xml:space="preserve"> PAGEREF _Toc130545543 \h </w:instrText>
             </w:r>
             <w:r>
               <w:rPr>
@@ -1347,10 +1272,10 @@
               <w:noProof/>
               <w:sz w:val="22"/>
               <w:szCs w:val="22"/>
-              <w:lang w:val="en-GB" w:eastAsia="en-GB"/>
+              <w:lang w:val="en-US"/>
             </w:rPr>
           </w:pPr>
-          <w:hyperlink w:anchor="_Toc42673514" w:history="1">
+          <w:hyperlink w:anchor="_Toc130545544" w:history="1">
             <w:r>
               <w:rPr>
                 <w:rStyle w:val="af3"/>
@@ -1370,7 +1295,7 @@
                 <w:noProof/>
                 <w:sz w:val="22"/>
                 <w:szCs w:val="22"/>
-                <w:lang w:val="en-GB" w:eastAsia="en-GB"/>
+                <w:lang w:val="en-US"/>
               </w:rPr>
               <w:tab/>
             </w:r>
@@ -1400,7 +1325,7 @@
                 <w:noProof/>
                 <w:webHidden/>
               </w:rPr>
-              <w:instrText xml:space="preserve"> PAGEREF _Toc42673514 \h </w:instrText>
+              <w:instrText xml:space="preserve"> PAGEREF _Toc130545544 \h </w:instrText>
             </w:r>
             <w:r>
               <w:rPr>
@@ -1442,10 +1367,10 @@
               <w:noProof/>
               <w:sz w:val="22"/>
               <w:szCs w:val="22"/>
-              <w:lang w:val="en-GB" w:eastAsia="en-GB"/>
+              <w:lang w:val="en-US"/>
             </w:rPr>
           </w:pPr>
-          <w:hyperlink w:anchor="_Toc42673515" w:history="1">
+          <w:hyperlink w:anchor="_Toc130545545" w:history="1">
             <w:r>
               <w:rPr>
                 <w:rStyle w:val="af3"/>
@@ -1465,7 +1390,7 @@
                 <w:noProof/>
                 <w:sz w:val="22"/>
                 <w:szCs w:val="22"/>
-                <w:lang w:val="en-GB" w:eastAsia="en-GB"/>
+                <w:lang w:val="en-US"/>
               </w:rPr>
               <w:tab/>
             </w:r>
@@ -1495,7 +1420,7 @@
                 <w:noProof/>
                 <w:webHidden/>
               </w:rPr>
-              <w:instrText xml:space="preserve"> PAGEREF _Toc42673515 \h </w:instrText>
+              <w:instrText xml:space="preserve"> PAGEREF _Toc130545545 \h </w:instrText>
             </w:r>
             <w:r>
               <w:rPr>
@@ -1537,10 +1462,10 @@
               <w:noProof/>
               <w:sz w:val="22"/>
               <w:szCs w:val="22"/>
-              <w:lang w:val="en-GB" w:eastAsia="en-GB"/>
+              <w:lang w:val="en-US"/>
             </w:rPr>
           </w:pPr>
-          <w:hyperlink w:anchor="_Toc42673516" w:history="1">
+          <w:hyperlink w:anchor="_Toc130545546" w:history="1">
             <w:r>
               <w:rPr>
                 <w:rStyle w:val="af3"/>
@@ -1560,7 +1485,7 @@
                 <w:noProof/>
                 <w:sz w:val="22"/>
                 <w:szCs w:val="22"/>
-                <w:lang w:val="en-GB" w:eastAsia="en-GB"/>
+                <w:lang w:val="en-US"/>
               </w:rPr>
               <w:tab/>
             </w:r>
@@ -1590,7 +1515,7 @@
                 <w:noProof/>
                 <w:webHidden/>
               </w:rPr>
-              <w:instrText xml:space="preserve"> PAGEREF _Toc42673516 \h </w:instrText>
+              <w:instrText xml:space="preserve"> PAGEREF _Toc130545546 \h </w:instrText>
             </w:r>
             <w:r>
               <w:rPr>
@@ -1632,10 +1557,10 @@
               <w:noProof/>
               <w:sz w:val="22"/>
               <w:szCs w:val="22"/>
-              <w:lang w:val="en-GB" w:eastAsia="en-GB"/>
+              <w:lang w:val="en-US"/>
             </w:rPr>
           </w:pPr>
-          <w:hyperlink w:anchor="_Toc42673517" w:history="1">
+          <w:hyperlink w:anchor="_Toc130545547" w:history="1">
             <w:r>
               <w:rPr>
                 <w:rStyle w:val="af3"/>
@@ -1655,7 +1580,7 @@
                 <w:noProof/>
                 <w:sz w:val="22"/>
                 <w:szCs w:val="22"/>
-                <w:lang w:val="en-GB" w:eastAsia="en-GB"/>
+                <w:lang w:val="en-US"/>
               </w:rPr>
               <w:tab/>
             </w:r>
@@ -1664,7 +1589,7 @@
                 <w:rStyle w:val="af3"/>
                 <w:noProof/>
               </w:rPr>
-              <w:t>Research questions</w:t>
+              <w:t>Research questions and methodology</w:t>
             </w:r>
             <w:r>
               <w:rPr>
@@ -1685,7 +1610,7 @@
                 <w:noProof/>
                 <w:webHidden/>
               </w:rPr>
-              <w:instrText xml:space="preserve"> PAGEREF _Toc42673517 \h </w:instrText>
+              <w:instrText xml:space="preserve"> PAGEREF _Toc130545547 \h </w:instrText>
             </w:r>
             <w:r>
               <w:rPr>
@@ -1727,10 +1652,10 @@
               <w:noProof/>
               <w:sz w:val="22"/>
               <w:szCs w:val="22"/>
-              <w:lang w:val="en-GB" w:eastAsia="en-GB"/>
+              <w:lang w:val="en-US"/>
             </w:rPr>
           </w:pPr>
-          <w:hyperlink w:anchor="_Toc42673518" w:history="1">
+          <w:hyperlink w:anchor="_Toc130545548" w:history="1">
             <w:r>
               <w:rPr>
                 <w:rStyle w:val="af3"/>
@@ -1750,7 +1675,7 @@
                 <w:noProof/>
                 <w:sz w:val="22"/>
                 <w:szCs w:val="22"/>
-                <w:lang w:val="en-GB" w:eastAsia="en-GB"/>
+                <w:lang w:val="en-US"/>
               </w:rPr>
               <w:tab/>
             </w:r>
@@ -1780,7 +1705,7 @@
                 <w:noProof/>
                 <w:webHidden/>
               </w:rPr>
-              <w:instrText xml:space="preserve"> PAGEREF _Toc42673518 \h </w:instrText>
+              <w:instrText xml:space="preserve"> PAGEREF _Toc130545548 \h </w:instrText>
             </w:r>
             <w:r>
               <w:rPr>
@@ -1821,10 +1746,10 @@
               <w:rFonts w:asciiTheme="minorHAnsi" w:eastAsiaTheme="minorEastAsia" w:hAnsiTheme="minorHAnsi" w:cstheme="minorBidi"/>
               <w:noProof/>
               <w:szCs w:val="22"/>
-              <w:lang w:val="en-GB" w:eastAsia="en-GB"/>
+              <w:lang w:val="en-US"/>
             </w:rPr>
           </w:pPr>
-          <w:hyperlink w:anchor="_Toc42673519" w:history="1">
+          <w:hyperlink w:anchor="_Toc130545549" w:history="1">
             <w:r>
               <w:rPr>
                 <w:rStyle w:val="af3"/>
@@ -1837,7 +1762,7 @@
                 <w:rFonts w:asciiTheme="minorHAnsi" w:eastAsiaTheme="minorEastAsia" w:hAnsiTheme="minorHAnsi" w:cstheme="minorBidi"/>
                 <w:noProof/>
                 <w:szCs w:val="22"/>
-                <w:lang w:val="en-GB" w:eastAsia="en-GB"/>
+                <w:lang w:val="en-US"/>
               </w:rPr>
               <w:tab/>
             </w:r>
@@ -1846,7 +1771,7 @@
                 <w:rStyle w:val="af3"/>
                 <w:noProof/>
               </w:rPr>
-              <w:t>Project Organisation</w:t>
+              <w:t>Project organisation</w:t>
             </w:r>
             <w:r>
               <w:rPr>
@@ -1867,7 +1792,7 @@
                 <w:noProof/>
                 <w:webHidden/>
               </w:rPr>
-              <w:instrText xml:space="preserve"> PAGEREF _Toc42673519 \h </w:instrText>
+              <w:instrText xml:space="preserve"> PAGEREF _Toc130545549 \h </w:instrText>
             </w:r>
             <w:r>
               <w:rPr>
@@ -1909,10 +1834,10 @@
               <w:noProof/>
               <w:sz w:val="22"/>
               <w:szCs w:val="22"/>
-              <w:lang w:val="en-GB" w:eastAsia="en-GB"/>
+              <w:lang w:val="en-US"/>
             </w:rPr>
           </w:pPr>
-          <w:hyperlink w:anchor="_Toc42673520" w:history="1">
+          <w:hyperlink w:anchor="_Toc130545550" w:history="1">
             <w:r>
               <w:rPr>
                 <w:rStyle w:val="af3"/>
@@ -1932,7 +1857,7 @@
                 <w:noProof/>
                 <w:sz w:val="22"/>
                 <w:szCs w:val="22"/>
-                <w:lang w:val="en-GB" w:eastAsia="en-GB"/>
+                <w:lang w:val="en-US"/>
               </w:rPr>
               <w:tab/>
             </w:r>
@@ -1941,7 +1866,7 @@
                 <w:rStyle w:val="af3"/>
                 <w:noProof/>
               </w:rPr>
-              <w:t>Stakeholders and team members</w:t>
+              <w:t>Communication</w:t>
             </w:r>
             <w:r>
               <w:rPr>
@@ -1962,7 +1887,13 @@
                 <w:noProof/>
                 <w:webHidden/>
               </w:rPr>
-              <w:instrText xml:space="preserve"> PAGEREF _Toc42673520 \h </w:instrText>
+              <w:instrText xml:space="preserve"> PAGEREF _Toc130545550 \h </w:instrText>
+            </w:r>
+            <w:r>
+              <w:rPr>
+                <w:noProof/>
+                <w:webHidden/>
+              </w:rPr>
             </w:r>
             <w:r>
               <w:rPr>
@@ -1973,13 +1904,97 @@
             </w:r>
             <w:r>
               <w:rPr>
-                <w:b/>
-                <w:bCs/>
-                <w:noProof/>
-                <w:webHidden/>
-                <w:lang w:val="bg-BG"/>
-              </w:rPr>
-              <w:t>Грешка! Показалецът не е дефиниран.</w:t>
+                <w:noProof/>
+                <w:webHidden/>
+              </w:rPr>
+              <w:t>5</w:t>
+            </w:r>
+            <w:r>
+              <w:rPr>
+                <w:noProof/>
+                <w:webHidden/>
+              </w:rPr>
+              <w:fldChar w:fldCharType="end"/>
+            </w:r>
+          </w:hyperlink>
+        </w:p>
+        <w:p>
+          <w:pPr>
+            <w:pStyle w:val="11"/>
+            <w:tabs>
+              <w:tab w:val="left" w:pos="440"/>
+            </w:tabs>
+            <w:rPr>
+              <w:rFonts w:asciiTheme="minorHAnsi" w:eastAsiaTheme="minorEastAsia" w:hAnsiTheme="minorHAnsi" w:cstheme="minorBidi"/>
+              <w:noProof/>
+              <w:szCs w:val="22"/>
+              <w:lang w:val="en-US"/>
+            </w:rPr>
+          </w:pPr>
+          <w:hyperlink w:anchor="_Toc130545551" w:history="1">
+            <w:r>
+              <w:rPr>
+                <w:rStyle w:val="af3"/>
+                <w:noProof/>
+              </w:rPr>
+              <w:t>3.</w:t>
+            </w:r>
+            <w:r>
+              <w:rPr>
+                <w:rFonts w:asciiTheme="minorHAnsi" w:eastAsiaTheme="minorEastAsia" w:hAnsiTheme="minorHAnsi" w:cstheme="minorBidi"/>
+                <w:noProof/>
+                <w:szCs w:val="22"/>
+                <w:lang w:val="en-US"/>
+              </w:rPr>
+              <w:tab/>
+            </w:r>
+            <w:r>
+              <w:rPr>
+                <w:rStyle w:val="af3"/>
+                <w:noProof/>
+              </w:rPr>
+              <w:t>Activities and time plan</w:t>
+            </w:r>
+            <w:r>
+              <w:rPr>
+                <w:noProof/>
+                <w:webHidden/>
+              </w:rPr>
+              <w:tab/>
+            </w:r>
+            <w:r>
+              <w:rPr>
+                <w:noProof/>
+                <w:webHidden/>
+              </w:rPr>
+              <w:fldChar w:fldCharType="begin"/>
+            </w:r>
+            <w:r>
+              <w:rPr>
+                <w:noProof/>
+                <w:webHidden/>
+              </w:rPr>
+              <w:instrText xml:space="preserve"> PAGEREF _Toc130545551 \h </w:instrText>
+            </w:r>
+            <w:r>
+              <w:rPr>
+                <w:noProof/>
+                <w:webHidden/>
+              </w:rPr>
+            </w:r>
+            <w:r>
+              <w:rPr>
+                <w:noProof/>
+                <w:webHidden/>
+              </w:rPr>
+              <w:fldChar w:fldCharType="separate"/>
+            </w:r>
+            <w:r>
+              <w:rPr>
+                <w:noProof/>
+                <w:webHidden/>
+              </w:rPr>
+              <w:t>6</w:t>
             </w:r>
             <w:r>
               <w:rPr>
@@ -2001,10 +2016,10 @@
               <w:noProof/>
               <w:sz w:val="22"/>
               <w:szCs w:val="22"/>
-              <w:lang w:val="en-GB" w:eastAsia="en-GB"/>
+              <w:lang w:val="en-US"/>
             </w:rPr>
           </w:pPr>
-          <w:hyperlink w:anchor="_Toc42673521" w:history="1">
+          <w:hyperlink w:anchor="_Toc130545552" w:history="1">
             <w:r>
               <w:rPr>
                 <w:rStyle w:val="af3"/>
@@ -2016,7 +2031,7 @@
                   </w14:lightRig>
                 </w14:scene3d>
               </w:rPr>
-              <w:t>2.2</w:t>
+              <w:t>3.1</w:t>
             </w:r>
             <w:r>
               <w:rPr>
@@ -2024,7 +2039,7 @@
                 <w:noProof/>
                 <w:sz w:val="22"/>
                 <w:szCs w:val="22"/>
-                <w:lang w:val="en-GB" w:eastAsia="en-GB"/>
+                <w:lang w:val="en-US"/>
               </w:rPr>
               <w:tab/>
             </w:r>
@@ -2033,7 +2048,7 @@
                 <w:rStyle w:val="af3"/>
                 <w:noProof/>
               </w:rPr>
-              <w:t>Communication</w:t>
+              <w:t>Phases of the project</w:t>
             </w:r>
             <w:r>
               <w:rPr>
@@ -2054,94 +2069,7 @@
                 <w:noProof/>
                 <w:webHidden/>
               </w:rPr>
-              <w:instrText xml:space="preserve"> PAGEREF _Toc42673521 \h </w:instrText>
-            </w:r>
-            <w:r>
-              <w:rPr>
-                <w:noProof/>
-                <w:webHidden/>
-              </w:rPr>
-            </w:r>
-            <w:r>
-              <w:rPr>
-                <w:noProof/>
-                <w:webHidden/>
-              </w:rPr>
-              <w:fldChar w:fldCharType="separate"/>
-            </w:r>
-            <w:r>
-              <w:rPr>
-                <w:noProof/>
-                <w:webHidden/>
-              </w:rPr>
-              <w:t>5</w:t>
-            </w:r>
-            <w:r>
-              <w:rPr>
-                <w:noProof/>
-                <w:webHidden/>
-              </w:rPr>
-              <w:fldChar w:fldCharType="end"/>
-            </w:r>
-          </w:hyperlink>
-        </w:p>
-        <w:p>
-          <w:pPr>
-            <w:pStyle w:val="11"/>
-            <w:tabs>
-              <w:tab w:val="left" w:pos="440"/>
-            </w:tabs>
-            <w:rPr>
-              <w:rFonts w:asciiTheme="minorHAnsi" w:eastAsiaTheme="minorEastAsia" w:hAnsiTheme="minorHAnsi" w:cstheme="minorBidi"/>
-              <w:noProof/>
-              <w:szCs w:val="22"/>
-              <w:lang w:val="en-GB" w:eastAsia="en-GB"/>
-            </w:rPr>
-          </w:pPr>
-          <w:hyperlink w:anchor="_Toc42673522" w:history="1">
-            <w:r>
-              <w:rPr>
-                <w:rStyle w:val="af3"/>
-                <w:noProof/>
-              </w:rPr>
-              <w:t>3.</w:t>
-            </w:r>
-            <w:r>
-              <w:rPr>
-                <w:rFonts w:asciiTheme="minorHAnsi" w:eastAsiaTheme="minorEastAsia" w:hAnsiTheme="minorHAnsi" w:cstheme="minorBidi"/>
-                <w:noProof/>
-                <w:szCs w:val="22"/>
-                <w:lang w:val="en-GB" w:eastAsia="en-GB"/>
-              </w:rPr>
-              <w:tab/>
-            </w:r>
-            <w:r>
-              <w:rPr>
-                <w:rStyle w:val="af3"/>
-                <w:noProof/>
-              </w:rPr>
-              <w:t>Activities and time plan</w:t>
-            </w:r>
-            <w:r>
-              <w:rPr>
-                <w:noProof/>
-                <w:webHidden/>
-              </w:rPr>
-              <w:tab/>
-            </w:r>
-            <w:r>
-              <w:rPr>
-                <w:noProof/>
-                <w:webHidden/>
-              </w:rPr>
-              <w:fldChar w:fldCharType="begin"/>
-            </w:r>
-            <w:r>
-              <w:rPr>
-                <w:noProof/>
-                <w:webHidden/>
-              </w:rPr>
-              <w:instrText xml:space="preserve"> PAGEREF _Toc42673522 \h </w:instrText>
+              <w:instrText xml:space="preserve"> PAGEREF _Toc130545552 \h </w:instrText>
             </w:r>
             <w:r>
               <w:rPr>
@@ -2183,10 +2111,10 @@
               <w:noProof/>
               <w:sz w:val="22"/>
               <w:szCs w:val="22"/>
-              <w:lang w:val="en-GB" w:eastAsia="en-GB"/>
+              <w:lang w:val="en-US"/>
             </w:rPr>
           </w:pPr>
-          <w:hyperlink w:anchor="_Toc42673523" w:history="1">
+          <w:hyperlink w:anchor="_Toc130545553" w:history="1">
             <w:r>
               <w:rPr>
                 <w:rStyle w:val="af3"/>
@@ -2198,7 +2126,7 @@
                   </w14:lightRig>
                 </w14:scene3d>
               </w:rPr>
-              <w:t>3.1</w:t>
+              <w:t>3.2</w:t>
             </w:r>
             <w:r>
               <w:rPr>
@@ -2206,7 +2134,7 @@
                 <w:noProof/>
                 <w:sz w:val="22"/>
                 <w:szCs w:val="22"/>
-                <w:lang w:val="en-GB" w:eastAsia="en-GB"/>
+                <w:lang w:val="en-US"/>
               </w:rPr>
               <w:tab/>
             </w:r>
@@ -2215,7 +2143,7 @@
                 <w:rStyle w:val="af3"/>
                 <w:noProof/>
               </w:rPr>
-              <w:t>Phases of the project</w:t>
+              <w:t>Time plan and milestones</w:t>
             </w:r>
             <w:r>
               <w:rPr>
@@ -2236,7 +2164,7 @@
                 <w:noProof/>
                 <w:webHidden/>
               </w:rPr>
-              <w:instrText xml:space="preserve"> PAGEREF _Toc42673523 \h </w:instrText>
+              <w:instrText xml:space="preserve"> PAGEREF _Toc130545553 \h </w:instrText>
             </w:r>
             <w:r>
               <w:rPr>
@@ -2257,6 +2185,93 @@
                 <w:webHidden/>
               </w:rPr>
               <w:t>6</w:t>
+            </w:r>
+            <w:r>
+              <w:rPr>
+                <w:noProof/>
+                <w:webHidden/>
+              </w:rPr>
+              <w:fldChar w:fldCharType="end"/>
+            </w:r>
+          </w:hyperlink>
+        </w:p>
+        <w:p>
+          <w:pPr>
+            <w:pStyle w:val="11"/>
+            <w:tabs>
+              <w:tab w:val="left" w:pos="440"/>
+            </w:tabs>
+            <w:rPr>
+              <w:rFonts w:asciiTheme="minorHAnsi" w:eastAsiaTheme="minorEastAsia" w:hAnsiTheme="minorHAnsi" w:cstheme="minorBidi"/>
+              <w:noProof/>
+              <w:szCs w:val="22"/>
+              <w:lang w:val="en-US"/>
+            </w:rPr>
+          </w:pPr>
+          <w:hyperlink w:anchor="_Toc130545554" w:history="1">
+            <w:r>
+              <w:rPr>
+                <w:rStyle w:val="af3"/>
+                <w:noProof/>
+              </w:rPr>
+              <w:t>4.</w:t>
+            </w:r>
+            <w:r>
+              <w:rPr>
+                <w:rFonts w:asciiTheme="minorHAnsi" w:eastAsiaTheme="minorEastAsia" w:hAnsiTheme="minorHAnsi" w:cstheme="minorBidi"/>
+                <w:noProof/>
+                <w:szCs w:val="22"/>
+                <w:lang w:val="en-US"/>
+              </w:rPr>
+              <w:tab/>
+            </w:r>
+            <w:r>
+              <w:rPr>
+                <w:rStyle w:val="af3"/>
+                <w:noProof/>
+              </w:rPr>
+              <w:t>Testing strategy and configuration management</w:t>
+            </w:r>
+            <w:r>
+              <w:rPr>
+                <w:noProof/>
+                <w:webHidden/>
+              </w:rPr>
+              <w:tab/>
+            </w:r>
+            <w:r>
+              <w:rPr>
+                <w:noProof/>
+                <w:webHidden/>
+              </w:rPr>
+              <w:fldChar w:fldCharType="begin"/>
+            </w:r>
+            <w:r>
+              <w:rPr>
+                <w:noProof/>
+                <w:webHidden/>
+              </w:rPr>
+              <w:instrText xml:space="preserve"> PAGEREF _Toc130545554 \h </w:instrText>
+            </w:r>
+            <w:r>
+              <w:rPr>
+                <w:noProof/>
+                <w:webHidden/>
+              </w:rPr>
+            </w:r>
+            <w:r>
+              <w:rPr>
+                <w:noProof/>
+                <w:webHidden/>
+              </w:rPr>
+              <w:fldChar w:fldCharType="separate"/>
+            </w:r>
+            <w:r>
+              <w:rPr>
+                <w:noProof/>
+                <w:webHidden/>
+              </w:rPr>
+              <w:t>7</w:t>
             </w:r>
             <w:r>
               <w:rPr>
@@ -2278,10 +2293,10 @@
               <w:noProof/>
               <w:sz w:val="22"/>
               <w:szCs w:val="22"/>
-              <w:lang w:val="en-GB" w:eastAsia="en-GB"/>
+              <w:lang w:val="en-US"/>
             </w:rPr>
           </w:pPr>
-          <w:hyperlink w:anchor="_Toc42673524" w:history="1">
+          <w:hyperlink w:anchor="_Toc130545555" w:history="1">
             <w:r>
               <w:rPr>
                 <w:rStyle w:val="af3"/>
@@ -2293,7 +2308,7 @@
                   </w14:lightRig>
                 </w14:scene3d>
               </w:rPr>
-              <w:t>3.2</w:t>
+              <w:t>4.1</w:t>
             </w:r>
             <w:r>
               <w:rPr>
@@ -2301,7 +2316,7 @@
                 <w:noProof/>
                 <w:sz w:val="22"/>
                 <w:szCs w:val="22"/>
-                <w:lang w:val="en-GB" w:eastAsia="en-GB"/>
+                <w:lang w:val="en-US"/>
               </w:rPr>
               <w:tab/>
             </w:r>
@@ -2310,7 +2325,7 @@
                 <w:rStyle w:val="af3"/>
                 <w:noProof/>
               </w:rPr>
-              <w:t>Time plan and milestones</w:t>
+              <w:t>Testing strategy</w:t>
             </w:r>
             <w:r>
               <w:rPr>
@@ -2331,96 +2346,7 @@
                 <w:noProof/>
                 <w:webHidden/>
               </w:rPr>
-              <w:instrText xml:space="preserve"> PAGEREF _Toc42673524 \h </w:instrText>
-            </w:r>
-            <w:r>
-              <w:rPr>
-                <w:noProof/>
-                <w:webHidden/>
-              </w:rPr>
-            </w:r>
-            <w:r>
-              <w:rPr>
-                <w:noProof/>
-                <w:webHidden/>
-              </w:rPr>
-              <w:fldChar w:fldCharType="separate"/>
-            </w:r>
-            <w:r>
-              <w:rPr>
-                <w:noProof/>
-                <w:webHidden/>
-              </w:rPr>
-              <w:t>6</w:t>
-            </w:r>
-            <w:r>
-              <w:rPr>
-                <w:noProof/>
-                <w:webHidden/>
-              </w:rPr>
-              <w:fldChar w:fldCharType="end"/>
-            </w:r>
-          </w:hyperlink>
-        </w:p>
-        <w:p>
-          <w:pPr>
-            <w:pStyle w:val="11"/>
-            <w:tabs>
-              <w:tab w:val="left" w:pos="440"/>
-            </w:tabs>
-            <w:rPr>
-              <w:rFonts w:asciiTheme="minorHAnsi" w:eastAsiaTheme="minorEastAsia" w:hAnsiTheme="minorHAnsi" w:cstheme="minorBidi"/>
-              <w:noProof/>
-              <w:szCs w:val="22"/>
-              <w:lang w:val="en-GB" w:eastAsia="en-GB"/>
-            </w:rPr>
-          </w:pPr>
-          <w:hyperlink w:anchor="_Toc42673525" w:history="1">
-            <w:r>
-              <w:rPr>
-                <w:rStyle w:val="af3"/>
-                <w:noProof/>
-                <w:lang w:val="en-GB"/>
-              </w:rPr>
-              <w:t>4.</w:t>
-            </w:r>
-            <w:r>
-              <w:rPr>
-                <w:rFonts w:asciiTheme="minorHAnsi" w:eastAsiaTheme="minorEastAsia" w:hAnsiTheme="minorHAnsi" w:cstheme="minorBidi"/>
-                <w:noProof/>
-                <w:szCs w:val="22"/>
-                <w:lang w:val="en-GB" w:eastAsia="en-GB"/>
-              </w:rPr>
-              <w:tab/>
-            </w:r>
-            <w:r>
-              <w:rPr>
-                <w:rStyle w:val="af3"/>
-                <w:noProof/>
-                <w:lang w:val="en-GB"/>
-              </w:rPr>
-              <w:t>Testing strategy and configuration management</w:t>
-            </w:r>
-            <w:r>
-              <w:rPr>
-                <w:noProof/>
-                <w:webHidden/>
-              </w:rPr>
-              <w:tab/>
-            </w:r>
-            <w:r>
-              <w:rPr>
-                <w:noProof/>
-                <w:webHidden/>
-              </w:rPr>
-              <w:fldChar w:fldCharType="begin"/>
-            </w:r>
-            <w:r>
-              <w:rPr>
-                <w:noProof/>
-                <w:webHidden/>
-              </w:rPr>
-              <w:instrText xml:space="preserve"> PAGEREF _Toc42673525 \h </w:instrText>
+              <w:instrText xml:space="preserve"> PAGEREF _Toc130545555 \h </w:instrText>
             </w:r>
             <w:r>
               <w:rPr>
@@ -2462,10 +2388,10 @@
               <w:noProof/>
               <w:sz w:val="22"/>
               <w:szCs w:val="22"/>
-              <w:lang w:val="en-GB" w:eastAsia="en-GB"/>
+              <w:lang w:val="en-US"/>
             </w:rPr>
           </w:pPr>
-          <w:hyperlink w:anchor="_Toc42673526" w:history="1">
+          <w:hyperlink w:anchor="_Toc130545556" w:history="1">
             <w:r>
               <w:rPr>
                 <w:rStyle w:val="af3"/>
@@ -2477,7 +2403,7 @@
                   </w14:lightRig>
                 </w14:scene3d>
               </w:rPr>
-              <w:t>4.1</w:t>
+              <w:t>4.2</w:t>
             </w:r>
             <w:r>
               <w:rPr>
@@ -2485,7 +2411,7 @@
                 <w:noProof/>
                 <w:sz w:val="22"/>
                 <w:szCs w:val="22"/>
-                <w:lang w:val="en-GB" w:eastAsia="en-GB"/>
+                <w:lang w:val="en-US"/>
               </w:rPr>
               <w:tab/>
             </w:r>
@@ -2494,7 +2420,7 @@
                 <w:rStyle w:val="af3"/>
                 <w:noProof/>
               </w:rPr>
-              <w:t>Testing strategy</w:t>
+              <w:t>Test environment and required resources</w:t>
             </w:r>
             <w:r>
               <w:rPr>
@@ -2515,7 +2441,7 @@
                 <w:noProof/>
                 <w:webHidden/>
               </w:rPr>
-              <w:instrText xml:space="preserve"> PAGEREF _Toc42673526 \h </w:instrText>
+              <w:instrText xml:space="preserve"> PAGEREF _Toc130545556 \h </w:instrText>
             </w:r>
             <w:r>
               <w:rPr>
@@ -2557,15 +2483,14 @@
               <w:noProof/>
               <w:sz w:val="22"/>
               <w:szCs w:val="22"/>
-              <w:lang w:val="en-GB" w:eastAsia="en-GB"/>
+              <w:lang w:val="en-US"/>
             </w:rPr>
           </w:pPr>
-          <w:hyperlink w:anchor="_Toc42673527" w:history="1">
+          <w:hyperlink w:anchor="_Toc130545557" w:history="1">
             <w:r>
               <w:rPr>
                 <w:rStyle w:val="af3"/>
                 <w:noProof/>
-                <w:lang w:val="en-US"/>
                 <w14:scene3d>
                   <w14:camera w14:prst="orthographicFront"/>
                   <w14:lightRig w14:rig="threePt" w14:dir="t">
@@ -2573,7 +2498,7 @@
                   </w14:lightRig>
                 </w14:scene3d>
               </w:rPr>
-              <w:t>4.2</w:t>
+              <w:t>4.3</w:t>
             </w:r>
             <w:r>
               <w:rPr>
@@ -2581,7 +2506,7 @@
                 <w:noProof/>
                 <w:sz w:val="22"/>
                 <w:szCs w:val="22"/>
-                <w:lang w:val="en-GB" w:eastAsia="en-GB"/>
+                <w:lang w:val="en-US"/>
               </w:rPr>
               <w:tab/>
             </w:r>
@@ -2589,19 +2514,105 @@
               <w:rPr>
                 <w:rStyle w:val="af3"/>
                 <w:noProof/>
+              </w:rPr>
+              <w:t>Configuration management</w:t>
+            </w:r>
+            <w:r>
+              <w:rPr>
+                <w:noProof/>
+                <w:webHidden/>
+              </w:rPr>
+              <w:tab/>
+            </w:r>
+            <w:r>
+              <w:rPr>
+                <w:noProof/>
+                <w:webHidden/>
+              </w:rPr>
+              <w:fldChar w:fldCharType="begin"/>
+            </w:r>
+            <w:r>
+              <w:rPr>
+                <w:noProof/>
+                <w:webHidden/>
+              </w:rPr>
+              <w:instrText xml:space="preserve"> PAGEREF _Toc130545557 \h </w:instrText>
+            </w:r>
+            <w:r>
+              <w:rPr>
+                <w:noProof/>
+                <w:webHidden/>
+              </w:rPr>
+            </w:r>
+            <w:r>
+              <w:rPr>
+                <w:noProof/>
+                <w:webHidden/>
+              </w:rPr>
+              <w:fldChar w:fldCharType="separate"/>
+            </w:r>
+            <w:r>
+              <w:rPr>
+                <w:noProof/>
+                <w:webHidden/>
+              </w:rPr>
+              <w:t>7</w:t>
+            </w:r>
+            <w:r>
+              <w:rPr>
+                <w:noProof/>
+                <w:webHidden/>
+              </w:rPr>
+              <w:fldChar w:fldCharType="end"/>
+            </w:r>
+          </w:hyperlink>
+        </w:p>
+        <w:p>
+          <w:pPr>
+            <w:pStyle w:val="11"/>
+            <w:tabs>
+              <w:tab w:val="left" w:pos="440"/>
+            </w:tabs>
+            <w:rPr>
+              <w:rFonts w:asciiTheme="minorHAnsi" w:eastAsiaTheme="minorEastAsia" w:hAnsiTheme="minorHAnsi" w:cstheme="minorBidi"/>
+              <w:noProof/>
+              <w:szCs w:val="22"/>
+              <w:lang w:val="en-US"/>
+            </w:rPr>
+          </w:pPr>
+          <w:hyperlink w:anchor="_Toc130545558" w:history="1">
+            <w:r>
+              <w:rPr>
+                <w:rStyle w:val="af3"/>
+                <w:noProof/>
+              </w:rPr>
+              <w:t>5.</w:t>
+            </w:r>
+            <w:r>
+              <w:rPr>
+                <w:rFonts w:asciiTheme="minorHAnsi" w:eastAsiaTheme="minorEastAsia" w:hAnsiTheme="minorHAnsi" w:cstheme="minorBidi"/>
+                <w:noProof/>
+                <w:szCs w:val="22"/>
                 <w:lang w:val="en-US"/>
               </w:rPr>
-              <w:t>Test environment and required resources</w:t>
-            </w:r>
-            <w:r>
-              <w:rPr>
-                <w:noProof/>
-                <w:webHidden/>
-              </w:rPr>
               <w:tab/>
             </w:r>
             <w:r>
               <w:rPr>
+                <w:rStyle w:val="af3"/>
+                <w:noProof/>
+              </w:rPr>
+              <w:t>Finances and risk</w:t>
+            </w:r>
+            <w:r>
+              <w:rPr>
+                <w:noProof/>
+                <w:webHidden/>
+              </w:rPr>
+              <w:tab/>
+            </w:r>
+            <w:r>
+              <w:rPr>
                 <w:noProof/>
                 <w:webHidden/>
               </w:rPr>
@@ -2612,7 +2623,7 @@
                 <w:noProof/>
                 <w:webHidden/>
               </w:rPr>
-              <w:instrText xml:space="preserve"> PAGEREF _Toc42673527 \h </w:instrText>
+              <w:instrText xml:space="preserve"> PAGEREF _Toc130545558 \h </w:instrText>
             </w:r>
             <w:r>
               <w:rPr>
@@ -2632,7 +2643,7 @@
                 <w:noProof/>
                 <w:webHidden/>
               </w:rPr>
-              <w:t>7</w:t>
+              <w:t>8</w:t>
             </w:r>
             <w:r>
               <w:rPr>
@@ -2654,10 +2665,10 @@
               <w:noProof/>
               <w:sz w:val="22"/>
               <w:szCs w:val="22"/>
-              <w:lang w:val="en-GB" w:eastAsia="en-GB"/>
+              <w:lang w:val="en-US"/>
             </w:rPr>
           </w:pPr>
-          <w:hyperlink w:anchor="_Toc42673528" w:history="1">
+          <w:hyperlink w:anchor="_Toc130545559" w:history="1">
             <w:r>
               <w:rPr>
                 <w:rStyle w:val="af3"/>
@@ -2669,7 +2680,7 @@
                   </w14:lightRig>
                 </w14:scene3d>
               </w:rPr>
-              <w:t>4.3</w:t>
+              <w:t>5.1</w:t>
             </w:r>
             <w:r>
               <w:rPr>
@@ -2677,7 +2688,7 @@
                 <w:noProof/>
                 <w:sz w:val="22"/>
                 <w:szCs w:val="22"/>
-                <w:lang w:val="en-GB" w:eastAsia="en-GB"/>
+                <w:lang w:val="en-US"/>
               </w:rPr>
               <w:tab/>
             </w:r>
@@ -2686,7 +2697,7 @@
                 <w:rStyle w:val="af3"/>
                 <w:noProof/>
               </w:rPr>
-              <w:t>Configuration management</w:t>
+              <w:t>Project budget</w:t>
             </w:r>
             <w:r>
               <w:rPr>
@@ -2707,94 +2718,7 @@
                 <w:noProof/>
                 <w:webHidden/>
               </w:rPr>
-              <w:instrText xml:space="preserve"> PAGEREF _Toc42673528 \h </w:instrText>
-            </w:r>
-            <w:r>
-              <w:rPr>
-                <w:noProof/>
-                <w:webHidden/>
-              </w:rPr>
-            </w:r>
-            <w:r>
-              <w:rPr>
-                <w:noProof/>
-                <w:webHidden/>
-              </w:rPr>
-              <w:fldChar w:fldCharType="separate"/>
-            </w:r>
-            <w:r>
-              <w:rPr>
-                <w:noProof/>
-                <w:webHidden/>
-              </w:rPr>
-              <w:t>7</w:t>
-            </w:r>
-            <w:r>
-              <w:rPr>
-                <w:noProof/>
-                <w:webHidden/>
-              </w:rPr>
-              <w:fldChar w:fldCharType="end"/>
-            </w:r>
-          </w:hyperlink>
-        </w:p>
-        <w:p>
-          <w:pPr>
-            <w:pStyle w:val="11"/>
-            <w:tabs>
-              <w:tab w:val="left" w:pos="440"/>
-            </w:tabs>
-            <w:rPr>
-              <w:rFonts w:asciiTheme="minorHAnsi" w:eastAsiaTheme="minorEastAsia" w:hAnsiTheme="minorHAnsi" w:cstheme="minorBidi"/>
-              <w:noProof/>
-              <w:szCs w:val="22"/>
-              <w:lang w:val="en-GB" w:eastAsia="en-GB"/>
-            </w:rPr>
-          </w:pPr>
-          <w:hyperlink w:anchor="_Toc42673529" w:history="1">
-            <w:r>
-              <w:rPr>
-                <w:rStyle w:val="af3"/>
-                <w:noProof/>
-              </w:rPr>
-              <w:t>5.</w:t>
-            </w:r>
-            <w:r>
-              <w:rPr>
-                <w:rFonts w:asciiTheme="minorHAnsi" w:eastAsiaTheme="minorEastAsia" w:hAnsiTheme="minorHAnsi" w:cstheme="minorBidi"/>
-                <w:noProof/>
-                <w:szCs w:val="22"/>
-                <w:lang w:val="en-GB" w:eastAsia="en-GB"/>
-              </w:rPr>
-              <w:tab/>
-            </w:r>
-            <w:r>
-              <w:rPr>
-                <w:rStyle w:val="af3"/>
-                <w:noProof/>
-              </w:rPr>
-              <w:t>Finances and Risk</w:t>
-            </w:r>
-            <w:r>
-              <w:rPr>
-                <w:noProof/>
-                <w:webHidden/>
-              </w:rPr>
-              <w:tab/>
-            </w:r>
-            <w:r>
-              <w:rPr>
-                <w:noProof/>
-                <w:webHidden/>
-              </w:rPr>
-              <w:fldChar w:fldCharType="begin"/>
-            </w:r>
-            <w:r>
-              <w:rPr>
-                <w:noProof/>
-                <w:webHidden/>
-              </w:rPr>
-              <w:instrText xml:space="preserve"> PAGEREF _Toc42673529 \h </w:instrText>
+              <w:instrText xml:space="preserve"> PAGEREF _Toc130545559 \h </w:instrText>
             </w:r>
             <w:r>
               <w:rPr>
@@ -2836,10 +2760,10 @@
               <w:noProof/>
               <w:sz w:val="22"/>
               <w:szCs w:val="22"/>
-              <w:lang w:val="en-GB" w:eastAsia="en-GB"/>
+              <w:lang w:val="en-US"/>
             </w:rPr>
           </w:pPr>
-          <w:hyperlink w:anchor="_Toc42673530" w:history="1">
+          <w:hyperlink w:anchor="_Toc130545560" w:history="1">
             <w:r>
               <w:rPr>
                 <w:rStyle w:val="af3"/>
@@ -2851,7 +2775,7 @@
                   </w14:lightRig>
                 </w14:scene3d>
               </w:rPr>
-              <w:t>5.1</w:t>
+              <w:t>5.2</w:t>
             </w:r>
             <w:r>
               <w:rPr>
@@ -2859,7 +2783,7 @@
                 <w:noProof/>
                 <w:sz w:val="22"/>
                 <w:szCs w:val="22"/>
-                <w:lang w:val="en-GB" w:eastAsia="en-GB"/>
+                <w:lang w:val="en-US"/>
               </w:rPr>
               <w:tab/>
             </w:r>
@@ -2868,7 +2792,7 @@
                 <w:rStyle w:val="af3"/>
                 <w:noProof/>
               </w:rPr>
-              <w:t>Project budget</w:t>
+              <w:t>Risk and mitigation</w:t>
             </w:r>
             <w:r>
               <w:rPr>
@@ -2889,102 +2813,7 @@
                 <w:noProof/>
                 <w:webHidden/>
               </w:rPr>
-              <w:instrText xml:space="preserve"> PAGEREF _Toc42673530 \h </w:instrText>
-            </w:r>
-            <w:r>
-              <w:rPr>
-                <w:noProof/>
-                <w:webHidden/>
-              </w:rPr>
-            </w:r>
-            <w:r>
-              <w:rPr>
-                <w:noProof/>
-                <w:webHidden/>
-              </w:rPr>
-              <w:fldChar w:fldCharType="separate"/>
-            </w:r>
-            <w:r>
-              <w:rPr>
-                <w:noProof/>
-                <w:webHidden/>
-              </w:rPr>
-              <w:t>8</w:t>
-            </w:r>
-            <w:r>
-              <w:rPr>
-                <w:noProof/>
-                <w:webHidden/>
-              </w:rPr>
-              <w:fldChar w:fldCharType="end"/>
-            </w:r>
-          </w:hyperlink>
-        </w:p>
-        <w:p>
-          <w:pPr>
-            <w:pStyle w:val="21"/>
-            <w:tabs>
-              <w:tab w:val="left" w:pos="880"/>
-            </w:tabs>
-            <w:rPr>
-              <w:rFonts w:asciiTheme="minorHAnsi" w:eastAsiaTheme="minorEastAsia" w:hAnsiTheme="minorHAnsi" w:cstheme="minorBidi"/>
-              <w:noProof/>
-              <w:sz w:val="22"/>
-              <w:szCs w:val="22"/>
-              <w:lang w:val="en-GB" w:eastAsia="en-GB"/>
-            </w:rPr>
-          </w:pPr>
-          <w:hyperlink w:anchor="_Toc42673531" w:history="1">
-            <w:r>
-              <w:rPr>
-                <w:rStyle w:val="af3"/>
-                <w:noProof/>
-                <w14:scene3d>
-                  <w14:camera w14:prst="orthographicFront"/>
-                  <w14:lightRig w14:rig="threePt" w14:dir="t">
-                    <w14:rot w14:lat="0" w14:lon="0" w14:rev="0"/>
-                  </w14:lightRig>
-                </w14:scene3d>
-              </w:rPr>
-              <w:t>5.2</w:t>
-            </w:r>
-            <w:r>
-              <w:rPr>
-                <w:rFonts w:asciiTheme="minorHAnsi" w:eastAsiaTheme="minorEastAsia" w:hAnsiTheme="minorHAnsi" w:cstheme="minorBidi"/>
-                <w:noProof/>
-                <w:sz w:val="22"/>
-                <w:szCs w:val="22"/>
-                <w:lang w:val="en-GB" w:eastAsia="en-GB"/>
-              </w:rPr>
-              <w:tab/>
-            </w:r>
-            <w:r>
-              <w:rPr>
-                <w:rStyle w:val="af3"/>
-                <w:noProof/>
-              </w:rPr>
-              <w:t>Risk and mitigation</w:t>
-            </w:r>
-            <w:r>
-              <w:rPr>
-                <w:noProof/>
-                <w:webHidden/>
-              </w:rPr>
-              <w:tab/>
-            </w:r>
-            <w:r>
-              <w:rPr>
-                <w:noProof/>
-                <w:webHidden/>
-              </w:rPr>
-              <w:fldChar w:fldCharType="begin"/>
-            </w:r>
-            <w:r>
-              <w:rPr>
-                <w:noProof/>
-                <w:webHidden/>
-              </w:rPr>
-              <w:instrText xml:space="preserve"> PAGEREF _Toc42673531 \h </w:instrText>
+              <w:instrText xml:space="preserve"> PAGEREF _Toc130545560 \h </w:instrText>
             </w:r>
             <w:r>
               <w:rPr>
@@ -3032,24 +2861,24 @@
       <w:pPr>
         <w:pStyle w:val="1"/>
       </w:pPr>
-      <w:bookmarkStart w:id="6" w:name="_Toc42673512"/>
+      <w:bookmarkStart w:id="3" w:name="_Toc130545542"/>
       <w:r>
         <w:lastRenderedPageBreak/>
         <w:t>Project assignment</w:t>
       </w:r>
-      <w:bookmarkEnd w:id="6"/>
+      <w:bookmarkEnd w:id="3"/>
     </w:p>
     <w:p>
       <w:pPr>
         <w:pStyle w:val="2"/>
       </w:pPr>
-      <w:bookmarkStart w:id="7" w:name="_Toc507670773"/>
-      <w:bookmarkStart w:id="8" w:name="_Toc42673513"/>
+      <w:bookmarkStart w:id="4" w:name="_Toc507670773"/>
+      <w:bookmarkStart w:id="5" w:name="_Toc130545543"/>
       <w:r>
         <w:t>Context</w:t>
       </w:r>
-      <w:bookmarkEnd w:id="7"/>
-      <w:bookmarkEnd w:id="8"/>
+      <w:bookmarkEnd w:id="4"/>
+      <w:bookmarkEnd w:id="5"/>
     </w:p>
     <w:p>
       <w:pPr>
@@ -3574,14 +3403,14 @@
       <w:pPr>
         <w:pStyle w:val="2"/>
       </w:pPr>
-      <w:bookmarkStart w:id="9" w:name="_Toc42673514"/>
-      <w:bookmarkStart w:id="10" w:name="_Toc327581046"/>
-      <w:bookmarkStart w:id="11" w:name="_Toc327581596"/>
-      <w:bookmarkStart w:id="12" w:name="_Toc327583376"/>
+      <w:bookmarkStart w:id="6" w:name="_Toc130545544"/>
+      <w:bookmarkStart w:id="7" w:name="_Toc327581046"/>
+      <w:bookmarkStart w:id="8" w:name="_Toc327581596"/>
+      <w:bookmarkStart w:id="9" w:name="_Toc327583376"/>
       <w:r>
         <w:t>Goal of the project</w:t>
       </w:r>
-      <w:bookmarkEnd w:id="9"/>
+      <w:bookmarkEnd w:id="6"/>
     </w:p>
     <w:p>
       <w:pPr>
@@ -3612,14 +3441,14 @@
       <w:pPr>
         <w:pStyle w:val="2"/>
       </w:pPr>
-      <w:bookmarkStart w:id="13" w:name="_Toc42673515"/>
+      <w:bookmarkStart w:id="10" w:name="_Toc130545545"/>
+      <w:bookmarkEnd w:id="7"/>
+      <w:bookmarkEnd w:id="8"/>
+      <w:bookmarkEnd w:id="9"/>
+      <w:r>
+        <w:t>Scope and preconditions</w:t>
+      </w:r>
       <w:bookmarkEnd w:id="10"/>
-      <w:bookmarkEnd w:id="11"/>
-      <w:bookmarkEnd w:id="12"/>
-      <w:r>
-        <w:t>Scope and preconditions</w:t>
-      </w:r>
-      <w:bookmarkEnd w:id="13"/>
     </w:p>
     <w:tbl>
       <w:tblPr>
@@ -3770,6 +3599,14 @@
                 <w:szCs w:val="24"/>
               </w:rPr>
             </w:pPr>
+            <w:r>
+              <w:rPr>
+                <w:rFonts w:asciiTheme="minorHAnsi" w:hAnsiTheme="minorHAnsi" w:cstheme="minorHAnsi"/>
+                <w:sz w:val="24"/>
+                <w:szCs w:val="24"/>
+              </w:rPr>
+              <w:t>Hosting the application on a server</w:t>
+            </w:r>
           </w:p>
         </w:tc>
       </w:tr>
@@ -4109,19 +3946,19 @@
       <w:pPr>
         <w:pStyle w:val="2"/>
       </w:pPr>
-      <w:bookmarkStart w:id="14" w:name="_Toc507670776"/>
-      <w:bookmarkStart w:id="15" w:name="_Toc42673516"/>
-      <w:bookmarkStart w:id="16" w:name="_Toc327581048"/>
-      <w:bookmarkStart w:id="17" w:name="_Toc327581598"/>
-      <w:bookmarkStart w:id="18" w:name="_Toc327583378"/>
+      <w:bookmarkStart w:id="11" w:name="_Toc507670776"/>
+      <w:bookmarkStart w:id="12" w:name="_Toc130545546"/>
+      <w:bookmarkStart w:id="13" w:name="_Toc327581048"/>
+      <w:bookmarkStart w:id="14" w:name="_Toc327581598"/>
+      <w:bookmarkStart w:id="15" w:name="_Toc327583378"/>
       <w:r>
         <w:t>Strateg</w:t>
       </w:r>
-      <w:bookmarkEnd w:id="14"/>
+      <w:bookmarkEnd w:id="11"/>
       <w:r>
         <w:t>y</w:t>
       </w:r>
-      <w:bookmarkEnd w:id="15"/>
+      <w:bookmarkEnd w:id="12"/>
     </w:p>
     <w:p>
       <w:pPr>
@@ -4266,7 +4103,7 @@
       <w:pPr>
         <w:pStyle w:val="2"/>
       </w:pPr>
-      <w:bookmarkStart w:id="19" w:name="_Toc42673517"/>
+      <w:bookmarkStart w:id="16" w:name="_Toc130545547"/>
       <w:r>
         <w:t xml:space="preserve">Research </w:t>
       </w:r>
@@ -4276,13 +4113,13 @@
       <w:r>
         <w:t>uestions</w:t>
       </w:r>
-      <w:bookmarkEnd w:id="19"/>
       <w:r>
         <w:t xml:space="preserve"> and methodology</w:t>
       </w:r>
+      <w:bookmarkEnd w:id="13"/>
+      <w:bookmarkEnd w:id="14"/>
+      <w:bookmarkEnd w:id="15"/>
       <w:bookmarkEnd w:id="16"/>
-      <w:bookmarkEnd w:id="17"/>
-      <w:bookmarkEnd w:id="18"/>
     </w:p>
     <w:p>
       <w:pPr>
@@ -4514,11 +4351,11 @@
       <w:pPr>
         <w:pStyle w:val="2"/>
       </w:pPr>
-      <w:bookmarkStart w:id="20" w:name="_Toc42673518"/>
+      <w:bookmarkStart w:id="17" w:name="_Toc130545548"/>
       <w:r>
         <w:t>End products</w:t>
       </w:r>
-      <w:bookmarkEnd w:id="20"/>
+      <w:bookmarkEnd w:id="17"/>
     </w:p>
     <w:p>
       <w:pPr>
@@ -4854,12 +4691,12 @@
       <w:pPr>
         <w:pStyle w:val="1"/>
       </w:pPr>
-      <w:bookmarkStart w:id="21" w:name="_Toc327581050"/>
-      <w:bookmarkStart w:id="22" w:name="_Toc327581600"/>
-      <w:bookmarkStart w:id="23" w:name="_Toc327583380"/>
-      <w:bookmarkStart w:id="24" w:name="_Toc339966119"/>
-      <w:bookmarkStart w:id="25" w:name="_Toc507670779"/>
-      <w:bookmarkStart w:id="26" w:name="_Toc42673519"/>
+      <w:bookmarkStart w:id="18" w:name="_Toc327581050"/>
+      <w:bookmarkStart w:id="19" w:name="_Toc327581600"/>
+      <w:bookmarkStart w:id="20" w:name="_Toc327583380"/>
+      <w:bookmarkStart w:id="21" w:name="_Toc339966119"/>
+      <w:bookmarkStart w:id="22" w:name="_Toc507670779"/>
+      <w:bookmarkStart w:id="23" w:name="_Toc130545549"/>
       <w:r>
         <w:lastRenderedPageBreak/>
         <w:t>Project</w:t>
@@ -4873,15 +4710,15 @@
       <w:r>
         <w:t>rganisati</w:t>
       </w:r>
+      <w:bookmarkEnd w:id="18"/>
+      <w:bookmarkEnd w:id="19"/>
+      <w:bookmarkEnd w:id="20"/>
       <w:bookmarkEnd w:id="21"/>
       <w:bookmarkEnd w:id="22"/>
+      <w:r>
+        <w:t>on</w:t>
+      </w:r>
       <w:bookmarkEnd w:id="23"/>
-      <w:bookmarkEnd w:id="24"/>
-      <w:bookmarkEnd w:id="25"/>
-      <w:r>
-        <w:t>on</w:t>
-      </w:r>
-      <w:bookmarkEnd w:id="26"/>
     </w:p>
     <w:p>
       <w:pPr>
@@ -4894,16 +4731,16 @@
       <w:pPr>
         <w:pStyle w:val="2"/>
       </w:pPr>
-      <w:bookmarkStart w:id="27" w:name="_Toc507670781"/>
-      <w:bookmarkStart w:id="28" w:name="_Toc42673521"/>
+      <w:bookmarkStart w:id="24" w:name="_Toc507670781"/>
+      <w:bookmarkStart w:id="25" w:name="_Toc130545550"/>
       <w:r>
         <w:t>Communicati</w:t>
       </w:r>
-      <w:bookmarkEnd w:id="27"/>
+      <w:bookmarkEnd w:id="24"/>
       <w:r>
         <w:t>on</w:t>
       </w:r>
-      <w:bookmarkEnd w:id="28"/>
+      <w:bookmarkEnd w:id="25"/>
     </w:p>
     <w:p>
       <w:pPr>
@@ -5069,9 +4906,8 @@
           <w:szCs w:val="24"/>
           <w:lang w:val="en-US"/>
         </w:rPr>
-        <w:t xml:space="preserve"> place in person because this </w:t>
-      </w:r>
-      <w:proofErr w:type="gramStart"/>
+        <w:t xml:space="preserve"> place in person because this way</w:t>
+      </w:r>
       <w:r>
         <w:rPr>
           <w:rFonts w:asciiTheme="minorHAnsi" w:hAnsiTheme="minorHAnsi" w:cstheme="minorHAnsi"/>
@@ -5080,9 +4916,8 @@
           <w:szCs w:val="24"/>
           <w:lang w:val="en-US"/>
         </w:rPr>
-        <w:t>way</w:t>
-      </w:r>
-      <w:proofErr w:type="gramEnd"/>
+        <w:t>,</w:t>
+      </w:r>
       <w:r>
         <w:rPr>
           <w:rFonts w:asciiTheme="minorHAnsi" w:hAnsiTheme="minorHAnsi" w:cstheme="minorHAnsi"/>
@@ -5105,12 +4940,12 @@
       <w:pPr>
         <w:pStyle w:val="1"/>
       </w:pPr>
-      <w:bookmarkStart w:id="29" w:name="_Toc327581053"/>
-      <w:bookmarkStart w:id="30" w:name="_Toc327581603"/>
-      <w:bookmarkStart w:id="31" w:name="_Toc327583383"/>
-      <w:bookmarkStart w:id="32" w:name="_Toc339966122"/>
-      <w:bookmarkStart w:id="33" w:name="_Toc507670782"/>
-      <w:bookmarkStart w:id="34" w:name="_Toc42673522"/>
+      <w:bookmarkStart w:id="26" w:name="_Toc327581053"/>
+      <w:bookmarkStart w:id="27" w:name="_Toc327581603"/>
+      <w:bookmarkStart w:id="28" w:name="_Toc327583383"/>
+      <w:bookmarkStart w:id="29" w:name="_Toc339966122"/>
+      <w:bookmarkStart w:id="30" w:name="_Toc507670782"/>
+      <w:bookmarkStart w:id="31" w:name="_Toc130545551"/>
       <w:r>
         <w:lastRenderedPageBreak/>
         <w:t>Activities and</w:t>
@@ -5118,26 +4953,26 @@
       <w:r>
         <w:t xml:space="preserve"> ti</w:t>
       </w:r>
+      <w:bookmarkEnd w:id="26"/>
+      <w:bookmarkEnd w:id="27"/>
+      <w:bookmarkEnd w:id="28"/>
       <w:bookmarkEnd w:id="29"/>
       <w:bookmarkEnd w:id="30"/>
+      <w:r>
+        <w:t>me plan</w:t>
+      </w:r>
       <w:bookmarkEnd w:id="31"/>
-      <w:bookmarkEnd w:id="32"/>
-      <w:bookmarkEnd w:id="33"/>
-      <w:r>
-        <w:t>me plan</w:t>
-      </w:r>
-      <w:bookmarkEnd w:id="34"/>
     </w:p>
     <w:p/>
     <w:p>
       <w:pPr>
         <w:pStyle w:val="2"/>
       </w:pPr>
-      <w:bookmarkStart w:id="35" w:name="_Toc42673523"/>
+      <w:bookmarkStart w:id="32" w:name="_Toc130545552"/>
       <w:r>
         <w:t>Phases of the project</w:t>
       </w:r>
-      <w:bookmarkEnd w:id="35"/>
+      <w:bookmarkEnd w:id="32"/>
     </w:p>
     <w:tbl>
       <w:tblPr>
@@ -5567,7 +5402,7 @@
       <w:pPr>
         <w:pStyle w:val="2"/>
       </w:pPr>
-      <w:bookmarkStart w:id="36" w:name="_Toc42673524"/>
+      <w:bookmarkStart w:id="33" w:name="_Toc130545553"/>
       <w:r>
         <w:t>Time plan</w:t>
       </w:r>
@@ -5577,7 +5412,7 @@
       <w:r>
         <w:t>milestones</w:t>
       </w:r>
-      <w:bookmarkEnd w:id="36"/>
+      <w:bookmarkEnd w:id="33"/>
     </w:p>
     <w:p/>
     <w:tbl>
@@ -6349,54 +6184,54 @@
       </w:tr>
     </w:tbl>
     <w:p>
-      <w:bookmarkStart w:id="37" w:name="_Toc327581056"/>
-      <w:bookmarkStart w:id="38" w:name="_Toc327581606"/>
-      <w:bookmarkStart w:id="39" w:name="_Toc327583386"/>
+      <w:bookmarkStart w:id="34" w:name="_Toc327581056"/>
+      <w:bookmarkStart w:id="35" w:name="_Toc327581606"/>
+      <w:bookmarkStart w:id="36" w:name="_Toc327583386"/>
     </w:p>
     <w:p>
       <w:pPr>
         <w:pStyle w:val="1"/>
       </w:pPr>
-      <w:bookmarkStart w:id="40" w:name="_Toc327581061"/>
-      <w:bookmarkStart w:id="41" w:name="_Toc327581611"/>
-      <w:bookmarkStart w:id="42" w:name="_Toc327583391"/>
-      <w:bookmarkStart w:id="43" w:name="_Toc339966130"/>
-      <w:bookmarkStart w:id="44" w:name="_Toc507670785"/>
-      <w:bookmarkStart w:id="45" w:name="_Toc42673525"/>
+      <w:bookmarkStart w:id="37" w:name="_Toc327581061"/>
+      <w:bookmarkStart w:id="38" w:name="_Toc327581611"/>
+      <w:bookmarkStart w:id="39" w:name="_Toc327583391"/>
+      <w:bookmarkStart w:id="40" w:name="_Toc339966130"/>
+      <w:bookmarkStart w:id="41" w:name="_Toc507670785"/>
+      <w:bookmarkStart w:id="42" w:name="_Toc130545554"/>
+      <w:bookmarkEnd w:id="34"/>
+      <w:bookmarkEnd w:id="35"/>
+      <w:bookmarkEnd w:id="36"/>
       <w:bookmarkEnd w:id="37"/>
       <w:bookmarkEnd w:id="38"/>
       <w:bookmarkEnd w:id="39"/>
       <w:bookmarkEnd w:id="40"/>
+      <w:r>
+        <w:lastRenderedPageBreak/>
+        <w:t>Test</w:t>
+      </w:r>
+      <w:r>
+        <w:t xml:space="preserve">ing </w:t>
+      </w:r>
+      <w:r>
+        <w:t>strategy</w:t>
+      </w:r>
+      <w:r>
+        <w:t xml:space="preserve"> and</w:t>
+      </w:r>
+      <w:r>
+        <w:t xml:space="preserve"> </w:t>
+      </w:r>
+      <w:r>
+        <w:t>c</w:t>
+      </w:r>
+      <w:r>
+        <w:t xml:space="preserve">onfiguration </w:t>
+      </w:r>
+      <w:r>
+        <w:t>management</w:t>
+      </w:r>
       <w:bookmarkEnd w:id="41"/>
       <w:bookmarkEnd w:id="42"/>
-      <w:bookmarkEnd w:id="43"/>
-      <w:r>
-        <w:lastRenderedPageBreak/>
-        <w:t>Test</w:t>
-      </w:r>
-      <w:r>
-        <w:t xml:space="preserve">ing </w:t>
-      </w:r>
-      <w:r>
-        <w:t>strategy</w:t>
-      </w:r>
-      <w:r>
-        <w:t xml:space="preserve"> and</w:t>
-      </w:r>
-      <w:r>
-        <w:t xml:space="preserve"> </w:t>
-      </w:r>
-      <w:r>
-        <w:t>c</w:t>
-      </w:r>
-      <w:r>
-        <w:t xml:space="preserve">onfiguration </w:t>
-      </w:r>
-      <w:r>
-        <w:t>management</w:t>
-      </w:r>
-      <w:bookmarkEnd w:id="44"/>
-      <w:bookmarkEnd w:id="45"/>
     </w:p>
     <w:p>
       <w:pPr>
@@ -6404,10 +6239,10 @@
           <w:lang w:val="en-GB"/>
         </w:rPr>
       </w:pPr>
-      <w:bookmarkStart w:id="46" w:name="_Toc327581062"/>
-      <w:bookmarkStart w:id="47" w:name="_Toc327581612"/>
-      <w:bookmarkStart w:id="48" w:name="_Toc327583392"/>
-      <w:bookmarkStart w:id="49" w:name="_Toc339966131"/>
+      <w:bookmarkStart w:id="43" w:name="_Toc327581062"/>
+      <w:bookmarkStart w:id="44" w:name="_Toc327581612"/>
+      <w:bookmarkStart w:id="45" w:name="_Toc327583392"/>
+      <w:bookmarkStart w:id="46" w:name="_Toc339966131"/>
     </w:p>
     <w:p>
       <w:pPr>
@@ -6420,8 +6255,8 @@
       <w:pPr>
         <w:pStyle w:val="2"/>
       </w:pPr>
-      <w:bookmarkStart w:id="50" w:name="_Toc507670786"/>
-      <w:bookmarkStart w:id="51" w:name="_Toc42673526"/>
+      <w:bookmarkStart w:id="47" w:name="_Toc507670786"/>
+      <w:bookmarkStart w:id="48" w:name="_Toc130545555"/>
       <w:r>
         <w:t>Test</w:t>
       </w:r>
@@ -6434,11 +6269,11 @@
       <w:r>
         <w:t>strateg</w:t>
       </w:r>
-      <w:bookmarkEnd w:id="50"/>
+      <w:bookmarkEnd w:id="47"/>
       <w:r>
         <w:t>y</w:t>
       </w:r>
-      <w:bookmarkEnd w:id="51"/>
+      <w:bookmarkEnd w:id="48"/>
     </w:p>
     <w:p>
       <w:pPr>
@@ -6511,8 +6346,8 @@
       <w:pPr>
         <w:pStyle w:val="2"/>
       </w:pPr>
-      <w:bookmarkStart w:id="52" w:name="_Toc507670787"/>
-      <w:bookmarkStart w:id="53" w:name="_Toc42673527"/>
+      <w:bookmarkStart w:id="49" w:name="_Toc507670787"/>
+      <w:bookmarkStart w:id="50" w:name="_Toc130545556"/>
       <w:r>
         <w:t>Test</w:t>
       </w:r>
@@ -6525,18 +6360,18 @@
       <w:r>
         <w:t xml:space="preserve"> and required </w:t>
       </w:r>
+      <w:bookmarkEnd w:id="49"/>
+      <w:bookmarkEnd w:id="50"/>
       <w:proofErr w:type="gramStart"/>
       <w:r>
         <w:t>resources</w:t>
       </w:r>
-      <w:bookmarkEnd w:id="52"/>
-      <w:bookmarkEnd w:id="53"/>
       <w:proofErr w:type="gramEnd"/>
     </w:p>
+    <w:bookmarkEnd w:id="43"/>
+    <w:bookmarkEnd w:id="44"/>
+    <w:bookmarkEnd w:id="45"/>
     <w:bookmarkEnd w:id="46"/>
-    <w:bookmarkEnd w:id="47"/>
-    <w:bookmarkEnd w:id="48"/>
-    <w:bookmarkEnd w:id="49"/>
     <w:p>
       <w:pPr>
         <w:rPr>
@@ -6585,56 +6420,211 @@
       <w:pPr>
         <w:pStyle w:val="2"/>
       </w:pPr>
-      <w:bookmarkStart w:id="54" w:name="_Toc507670788"/>
-      <w:bookmarkStart w:id="55" w:name="_Toc42673528"/>
+      <w:bookmarkStart w:id="51" w:name="_Toc507670788"/>
+      <w:bookmarkStart w:id="52" w:name="_Toc130545557"/>
       <w:r>
         <w:t xml:space="preserve">Configuration </w:t>
       </w:r>
       <w:r>
         <w:t>management</w:t>
       </w:r>
+      <w:bookmarkEnd w:id="51"/>
+      <w:bookmarkEnd w:id="52"/>
+    </w:p>
+    <w:p>
+      <w:pPr>
+        <w:rPr>
+          <w:rFonts w:asciiTheme="minorHAnsi" w:hAnsiTheme="minorHAnsi" w:cstheme="minorHAnsi"/>
+          <w:iCs/>
+          <w:sz w:val="24"/>
+          <w:szCs w:val="24"/>
+          <w:lang w:val="en-GB"/>
+        </w:rPr>
+      </w:pPr>
+      <w:r>
+        <w:rPr>
+          <w:rFonts w:asciiTheme="minorHAnsi" w:hAnsiTheme="minorHAnsi" w:cstheme="minorHAnsi"/>
+          <w:iCs/>
+          <w:sz w:val="24"/>
+          <w:szCs w:val="24"/>
+          <w:lang w:val="en-GB"/>
+        </w:rPr>
+        <w:t xml:space="preserve"> </w:t>
+      </w:r>
+      <w:r>
+        <w:rPr>
+          <w:rFonts w:asciiTheme="minorHAnsi" w:hAnsiTheme="minorHAnsi" w:cstheme="minorHAnsi"/>
+          <w:iCs/>
+          <w:sz w:val="24"/>
+          <w:szCs w:val="24"/>
+          <w:lang w:val="en-GB"/>
+        </w:rPr>
+        <w:t xml:space="preserve">I will make frequent updates to the code on GitLab because this way, there would be less changes per request and thus, the possibility </w:t>
+      </w:r>
+      <w:r>
+        <w:rPr>
+          <w:rFonts w:asciiTheme="minorHAnsi" w:hAnsiTheme="minorHAnsi" w:cstheme="minorHAnsi"/>
+          <w:iCs/>
+          <w:sz w:val="24"/>
+          <w:szCs w:val="24"/>
+          <w:lang w:val="en-GB"/>
+        </w:rPr>
+        <w:t>for clashes also becomes lower.</w:t>
+      </w:r>
+    </w:p>
+    <w:p>
+      <w:pPr>
+        <w:rPr>
+          <w:rFonts w:asciiTheme="minorHAnsi" w:hAnsiTheme="minorHAnsi" w:cstheme="minorHAnsi"/>
+          <w:iCs/>
+          <w:sz w:val="24"/>
+          <w:szCs w:val="24"/>
+          <w:lang w:val="en-GB"/>
+        </w:rPr>
+      </w:pPr>
+    </w:p>
+    <w:p>
+      <w:pPr>
+        <w:rPr>
+          <w:rFonts w:asciiTheme="minorHAnsi" w:hAnsiTheme="minorHAnsi" w:cstheme="minorHAnsi"/>
+          <w:iCs/>
+          <w:sz w:val="24"/>
+          <w:szCs w:val="24"/>
+          <w:lang w:val="en-GB"/>
+        </w:rPr>
+      </w:pPr>
+      <w:r>
+        <w:rPr>
+          <w:rFonts w:asciiTheme="minorHAnsi" w:hAnsiTheme="minorHAnsi" w:cstheme="minorHAnsi"/>
+          <w:iCs/>
+          <w:sz w:val="24"/>
+          <w:szCs w:val="24"/>
+          <w:lang w:val="en-GB"/>
+        </w:rPr>
+        <w:t xml:space="preserve"> I will also create secondary branches to ensure where I would make changes and then make merge requests to the main branch to decrease the possibility of errors.</w:t>
+      </w:r>
+    </w:p>
+    <w:p>
+      <w:pPr>
+        <w:rPr>
+          <w:rFonts w:asciiTheme="minorHAnsi" w:hAnsiTheme="minorHAnsi" w:cstheme="minorHAnsi"/>
+          <w:iCs/>
+          <w:sz w:val="24"/>
+          <w:szCs w:val="24"/>
+          <w:lang w:val="en-GB"/>
+        </w:rPr>
+      </w:pPr>
+    </w:p>
+    <w:p>
+      <w:pPr>
+        <w:rPr>
+          <w:rFonts w:asciiTheme="minorHAnsi" w:hAnsiTheme="minorHAnsi" w:cstheme="minorHAnsi"/>
+          <w:iCs/>
+          <w:sz w:val="24"/>
+          <w:szCs w:val="24"/>
+          <w:lang w:val="en-US"/>
+        </w:rPr>
+      </w:pPr>
+      <w:r>
+        <w:rPr>
+          <w:rFonts w:asciiTheme="minorHAnsi" w:hAnsiTheme="minorHAnsi" w:cstheme="minorHAnsi"/>
+          <w:iCs/>
+          <w:sz w:val="24"/>
+          <w:szCs w:val="24"/>
+          <w:lang w:val="en-GB"/>
+        </w:rPr>
+        <w:t xml:space="preserve"> The CI/CD environment would also help with the version management because it would automatically run all the tests and inform the developer if they still pass or not. In case they pass, then everything is alright, but in case one or more of them fail, then the developer needs to </w:t>
+      </w:r>
+      <w:r>
+        <w:rPr>
+          <w:rFonts w:asciiTheme="minorHAnsi" w:hAnsiTheme="minorHAnsi" w:cstheme="minorHAnsi"/>
+          <w:iCs/>
+          <w:sz w:val="24"/>
+          <w:szCs w:val="24"/>
+          <w:lang w:val="en-GB"/>
+        </w:rPr>
+        <w:t>make changes to</w:t>
+      </w:r>
+      <w:r>
+        <w:rPr>
+          <w:rFonts w:asciiTheme="minorHAnsi" w:hAnsiTheme="minorHAnsi" w:cstheme="minorHAnsi"/>
+          <w:iCs/>
+          <w:sz w:val="24"/>
+          <w:szCs w:val="24"/>
+          <w:lang w:val="en-GB"/>
+        </w:rPr>
+        <w:t xml:space="preserve"> the code again.</w:t>
+      </w:r>
+    </w:p>
+    <w:p>
+      <w:pPr>
+        <w:rPr>
+          <w:lang w:val="en-GB"/>
+        </w:rPr>
+      </w:pPr>
+    </w:p>
+    <w:p>
+      <w:pPr>
+        <w:rPr>
+          <w:lang w:val="en-GB"/>
+        </w:rPr>
+      </w:pPr>
+    </w:p>
+    <w:p>
+      <w:pPr>
+        <w:rPr>
+          <w:lang w:val="en-GB"/>
+        </w:rPr>
+      </w:pPr>
+    </w:p>
+    <w:p>
+      <w:pPr>
+        <w:rPr>
+          <w:lang w:val="en-GB"/>
+        </w:rPr>
+      </w:pPr>
+    </w:p>
+    <w:p>
+      <w:pPr>
+        <w:pStyle w:val="1"/>
+      </w:pPr>
+      <w:bookmarkStart w:id="53" w:name="_Toc327581064"/>
+      <w:bookmarkStart w:id="54" w:name="_Toc327581614"/>
+      <w:bookmarkStart w:id="55" w:name="_Toc327583394"/>
+      <w:bookmarkStart w:id="56" w:name="_Toc339966133"/>
+      <w:bookmarkStart w:id="57" w:name="_Toc507670789"/>
+      <w:bookmarkStart w:id="58" w:name="_Toc130545558"/>
+      <w:r>
+        <w:lastRenderedPageBreak/>
+        <w:t>Financ</w:t>
+      </w:r>
+      <w:bookmarkEnd w:id="53"/>
       <w:bookmarkEnd w:id="54"/>
       <w:bookmarkEnd w:id="55"/>
+      <w:bookmarkEnd w:id="56"/>
+      <w:r>
+        <w:t xml:space="preserve">es and </w:t>
+      </w:r>
+      <w:r>
+        <w:t>r</w:t>
+      </w:r>
+      <w:r>
+        <w:t>isk</w:t>
+      </w:r>
+      <w:bookmarkEnd w:id="57"/>
+      <w:bookmarkEnd w:id="58"/>
     </w:p>
     <w:p>
       <w:pPr>
-        <w:rPr>
-          <w:rFonts w:asciiTheme="minorHAnsi" w:hAnsiTheme="minorHAnsi" w:cstheme="minorHAnsi"/>
-          <w:iCs/>
-          <w:sz w:val="24"/>
-          <w:szCs w:val="24"/>
-          <w:lang w:val="en-GB"/>
-        </w:rPr>
-      </w:pPr>
-      <w:r>
-        <w:rPr>
-          <w:rFonts w:asciiTheme="minorHAnsi" w:hAnsiTheme="minorHAnsi" w:cstheme="minorHAnsi"/>
-          <w:iCs/>
-          <w:sz w:val="24"/>
-          <w:szCs w:val="24"/>
-          <w:lang w:val="en-GB"/>
-        </w:rPr>
+        <w:pStyle w:val="2"/>
+      </w:pPr>
+      <w:bookmarkStart w:id="59" w:name="_Toc130545559"/>
+      <w:r>
+        <w:t>Project budget</w:t>
+      </w:r>
+      <w:bookmarkEnd w:id="59"/>
+      <w:r>
         <w:t xml:space="preserve"> </w:t>
-      </w:r>
-      <w:r>
-        <w:rPr>
-          <w:rFonts w:asciiTheme="minorHAnsi" w:hAnsiTheme="minorHAnsi" w:cstheme="minorHAnsi"/>
-          <w:iCs/>
-          <w:sz w:val="24"/>
-          <w:szCs w:val="24"/>
-          <w:lang w:val="en-GB"/>
-        </w:rPr>
-        <w:t xml:space="preserve">I will make frequent updates to the code on GitLab because this way, there would be less changes per request and thus, the possibility </w:t>
-      </w:r>
-      <w:r>
-        <w:rPr>
-          <w:rFonts w:asciiTheme="minorHAnsi" w:hAnsiTheme="minorHAnsi" w:cstheme="minorHAnsi"/>
-          <w:iCs/>
-          <w:sz w:val="24"/>
-          <w:szCs w:val="24"/>
-          <w:lang w:val="en-GB"/>
-        </w:rPr>
-        <w:t>for clashes also becomes lower.</w:t>
       </w:r>
     </w:p>
     <w:p>
@@ -6644,82 +6634,60 @@
           <w:iCs/>
           <w:sz w:val="24"/>
           <w:szCs w:val="24"/>
-          <w:lang w:val="en-GB"/>
-        </w:rPr>
-      </w:pPr>
+        </w:rPr>
+      </w:pPr>
+      <w:r>
+        <w:rPr>
+          <w:rFonts w:asciiTheme="minorHAnsi" w:hAnsiTheme="minorHAnsi" w:cstheme="minorHAnsi"/>
+          <w:iCs/>
+          <w:sz w:val="24"/>
+          <w:szCs w:val="24"/>
+        </w:rPr>
+        <w:t xml:space="preserve"> </w:t>
+      </w:r>
+      <w:r>
+        <w:rPr>
+          <w:rFonts w:asciiTheme="minorHAnsi" w:hAnsiTheme="minorHAnsi" w:cstheme="minorHAnsi"/>
+          <w:iCs/>
+          <w:sz w:val="24"/>
+          <w:szCs w:val="24"/>
+        </w:rPr>
+        <w:t xml:space="preserve">The project will not need any budget </w:t>
+      </w:r>
+      <w:r>
+        <w:rPr>
+          <w:rFonts w:asciiTheme="minorHAnsi" w:hAnsiTheme="minorHAnsi" w:cstheme="minorHAnsi"/>
+          <w:iCs/>
+          <w:sz w:val="24"/>
+          <w:szCs w:val="24"/>
+        </w:rPr>
+        <w:t>because everything I will be using is for free. I will use IntelliJ as my environment and include different dependancies that I need aong the way and also use MySQL Workbench for my database.</w:t>
+      </w:r>
     </w:p>
     <w:p>
-      <w:pPr>
-        <w:rPr>
-          <w:rFonts w:asciiTheme="minorHAnsi" w:hAnsiTheme="minorHAnsi" w:cstheme="minorHAnsi"/>
-          <w:iCs/>
-          <w:sz w:val="24"/>
-          <w:szCs w:val="24"/>
-          <w:lang w:val="en-GB"/>
-        </w:rPr>
-      </w:pPr>
-      <w:r>
-        <w:rPr>
-          <w:rFonts w:asciiTheme="minorHAnsi" w:hAnsiTheme="minorHAnsi" w:cstheme="minorHAnsi"/>
-          <w:iCs/>
-          <w:sz w:val="24"/>
-          <w:szCs w:val="24"/>
-          <w:lang w:val="en-GB"/>
-        </w:rPr>
-        <w:t xml:space="preserve"> I will also create secondary branches to ensure where I would make changes and then make merge requests to the main branch to decrease the possibility of errors.</w:t>
-      </w:r>
+      <w:bookmarkStart w:id="60" w:name="_Toc327581073"/>
+      <w:bookmarkStart w:id="61" w:name="_Toc327581623"/>
+      <w:bookmarkStart w:id="62" w:name="_Toc327583403"/>
     </w:p>
     <w:p>
       <w:pPr>
-        <w:rPr>
-          <w:rFonts w:asciiTheme="minorHAnsi" w:hAnsiTheme="minorHAnsi" w:cstheme="minorHAnsi"/>
-          <w:iCs/>
-          <w:sz w:val="24"/>
-          <w:szCs w:val="24"/>
-          <w:lang w:val="en-GB"/>
-        </w:rPr>
-      </w:pPr>
+        <w:pStyle w:val="2"/>
+      </w:pPr>
+      <w:bookmarkStart w:id="63" w:name="_Toc130545560"/>
+      <w:bookmarkEnd w:id="60"/>
+      <w:bookmarkEnd w:id="61"/>
+      <w:bookmarkEnd w:id="62"/>
+      <w:r>
+        <w:t>Risk and mitigation</w:t>
+      </w:r>
+      <w:bookmarkEnd w:id="63"/>
     </w:p>
     <w:p>
       <w:pPr>
         <w:rPr>
-          <w:rFonts w:asciiTheme="minorHAnsi" w:hAnsiTheme="minorHAnsi" w:cstheme="minorHAnsi"/>
-          <w:iCs/>
-          <w:sz w:val="24"/>
-          <w:szCs w:val="24"/>
-          <w:lang w:val="en-US"/>
-        </w:rPr>
-      </w:pPr>
-      <w:r>
-        <w:rPr>
-          <w:rFonts w:asciiTheme="minorHAnsi" w:hAnsiTheme="minorHAnsi" w:cstheme="minorHAnsi"/>
-          <w:iCs/>
-          <w:sz w:val="24"/>
-          <w:szCs w:val="24"/>
           <w:lang w:val="en-GB"/>
         </w:rPr>
-        <w:t xml:space="preserve"> The CI/CD environment would also help with the version management because it would automatically run all the tests and inform the developer if they still pass or not. In case they pass, then everything is alright, but in case one or more of them fail, then the developer needs to </w:t>
-      </w:r>
-      <w:r>
-        <w:rPr>
-          <w:rFonts w:asciiTheme="minorHAnsi" w:hAnsiTheme="minorHAnsi" w:cstheme="minorHAnsi"/>
-          <w:iCs/>
-          <w:sz w:val="24"/>
-          <w:szCs w:val="24"/>
-          <w:lang w:val="en-GB"/>
-        </w:rPr>
-        <w:t>make changes to</w:t>
-      </w:r>
-      <w:r>
-        <w:rPr>
-          <w:rFonts w:asciiTheme="minorHAnsi" w:hAnsiTheme="minorHAnsi" w:cstheme="minorHAnsi"/>
-          <w:iCs/>
-          <w:sz w:val="24"/>
-          <w:szCs w:val="24"/>
-          <w:lang w:val="en-GB"/>
-        </w:rPr>
-        <w:t xml:space="preserve"> the code again.</w:t>
-      </w:r>
+      </w:pPr>
     </w:p>
     <w:p>
       <w:pPr>
@@ -6727,125 +6695,6 @@
           <w:lang w:val="en-GB"/>
         </w:rPr>
       </w:pPr>
-    </w:p>
-    <w:p>
-      <w:pPr>
-        <w:rPr>
-          <w:lang w:val="en-GB"/>
-        </w:rPr>
-      </w:pPr>
-    </w:p>
-    <w:p>
-      <w:pPr>
-        <w:rPr>
-          <w:lang w:val="en-GB"/>
-        </w:rPr>
-      </w:pPr>
-    </w:p>
-    <w:p>
-      <w:pPr>
-        <w:rPr>
-          <w:lang w:val="en-GB"/>
-        </w:rPr>
-      </w:pPr>
-    </w:p>
-    <w:p>
-      <w:pPr>
-        <w:pStyle w:val="1"/>
-      </w:pPr>
-      <w:bookmarkStart w:id="56" w:name="_Toc327581064"/>
-      <w:bookmarkStart w:id="57" w:name="_Toc327581614"/>
-      <w:bookmarkStart w:id="58" w:name="_Toc327583394"/>
-      <w:bookmarkStart w:id="59" w:name="_Toc339966133"/>
-      <w:bookmarkStart w:id="60" w:name="_Toc507670789"/>
-      <w:bookmarkStart w:id="61" w:name="_Toc42673529"/>
-      <w:r>
-        <w:lastRenderedPageBreak/>
-        <w:t>Financ</w:t>
-      </w:r>
-      <w:bookmarkEnd w:id="56"/>
-      <w:bookmarkEnd w:id="57"/>
-      <w:bookmarkEnd w:id="58"/>
-      <w:bookmarkEnd w:id="59"/>
-      <w:r>
-        <w:t xml:space="preserve">es and </w:t>
-      </w:r>
-      <w:r>
-        <w:t>r</w:t>
-      </w:r>
-      <w:r>
-        <w:t>isk</w:t>
-      </w:r>
-      <w:bookmarkEnd w:id="60"/>
-      <w:bookmarkEnd w:id="61"/>
-    </w:p>
-    <w:p>
-      <w:pPr>
-        <w:pStyle w:val="2"/>
-      </w:pPr>
-      <w:bookmarkStart w:id="62" w:name="_Toc42673530"/>
-      <w:r>
-        <w:t>Project budget</w:t>
-      </w:r>
-      <w:bookmarkEnd w:id="62"/>
-      <w:r>
-        <w:t xml:space="preserve"> </w:t>
-      </w:r>
-    </w:p>
-    <w:p>
-      <w:pPr>
-        <w:rPr>
-          <w:rFonts w:asciiTheme="minorHAnsi" w:hAnsiTheme="minorHAnsi" w:cstheme="minorHAnsi"/>
-          <w:iCs/>
-          <w:sz w:val="24"/>
-          <w:szCs w:val="24"/>
-        </w:rPr>
-      </w:pPr>
-      <w:r>
-        <w:rPr>
-          <w:rFonts w:asciiTheme="minorHAnsi" w:hAnsiTheme="minorHAnsi" w:cstheme="minorHAnsi"/>
-          <w:iCs/>
-          <w:sz w:val="24"/>
-          <w:szCs w:val="24"/>
-        </w:rPr>
-        <w:t xml:space="preserve"> </w:t>
-      </w:r>
-      <w:r>
-        <w:rPr>
-          <w:rFonts w:asciiTheme="minorHAnsi" w:hAnsiTheme="minorHAnsi" w:cstheme="minorHAnsi"/>
-          <w:iCs/>
-          <w:sz w:val="24"/>
-          <w:szCs w:val="24"/>
-        </w:rPr>
-        <w:t xml:space="preserve">The project will not need any budget </w:t>
-      </w:r>
-      <w:r>
-        <w:rPr>
-          <w:rFonts w:asciiTheme="minorHAnsi" w:hAnsiTheme="minorHAnsi" w:cstheme="minorHAnsi"/>
-          <w:iCs/>
-          <w:sz w:val="24"/>
-          <w:szCs w:val="24"/>
-        </w:rPr>
-        <w:t>because everything I will be using is for free. I will use IntelliJ as my environment and include different dependancies that I need aong the way and also use MySQL Workbench for my database.</w:t>
-      </w:r>
-    </w:p>
-    <w:p>
-      <w:bookmarkStart w:id="63" w:name="_Toc327581073"/>
-      <w:bookmarkStart w:id="64" w:name="_Toc327581623"/>
-      <w:bookmarkStart w:id="65" w:name="_Toc327583403"/>
-    </w:p>
-    <w:p>
-      <w:pPr>
-        <w:pStyle w:val="2"/>
-      </w:pPr>
-      <w:bookmarkStart w:id="66" w:name="_Toc42673531"/>
-      <w:bookmarkEnd w:id="63"/>
-      <w:bookmarkEnd w:id="64"/>
-      <w:bookmarkEnd w:id="65"/>
-      <w:r>
-        <w:t>Risk and mitigation</w:t>
-      </w:r>
-      <w:bookmarkEnd w:id="66"/>
     </w:p>
     <w:tbl>
       <w:tblPr>
@@ -7211,9 +7060,27 @@
     <w:p>
       <w:pPr>
         <w:rPr>
+          <w:b/>
+          <w:bCs/>
           <w:lang w:val="en-US"/>
         </w:rPr>
       </w:pPr>
+      <w:r>
+        <w:rPr>
+          <w:b/>
+          <w:bCs/>
+          <w:lang w:val="en-US"/>
+        </w:rPr>
+        <w:t xml:space="preserve"> </w:t>
+      </w:r>
+      <w:r>
+        <w:rPr>
+          <w:b/>
+          <w:bCs/>
+          <w:lang w:val="en-US"/>
+        </w:rPr>
+        <w:t>Risk Matrix</w:t>
+      </w:r>
     </w:p>
     <w:p>
       <w:pPr>
@@ -7222,6 +7089,379 @@
         </w:rPr>
       </w:pPr>
     </w:p>
+    <w:p>
+      <w:pPr>
+        <w:rPr>
+          <w:lang w:val="en-US"/>
+        </w:rPr>
+      </w:pPr>
+      <w:r>
+        <w:rPr>
+          <w:lang w:val="en-US"/>
+        </w:rPr>
+        <w:t xml:space="preserve"> </w:t>
+      </w:r>
+      <w:r>
+        <w:rPr>
+          <w:lang w:val="en-US"/>
+        </w:rPr>
+        <w:t>T</w:t>
+      </w:r>
+      <w:r>
+        <w:rPr>
+          <w:lang w:val="en-US"/>
+        </w:rPr>
+        <w:t>he numbers of the risks</w:t>
+      </w:r>
+      <w:r>
+        <w:rPr>
+          <w:lang w:val="en-US"/>
+        </w:rPr>
+        <w:t xml:space="preserve"> will be used</w:t>
+      </w:r>
+      <w:r>
+        <w:rPr>
+          <w:lang w:val="en-US"/>
+        </w:rPr>
+        <w:t xml:space="preserve"> in the Risk Matrix instead of the</w:t>
+      </w:r>
+      <w:r>
+        <w:rPr>
+          <w:lang w:val="en-US"/>
+        </w:rPr>
+        <w:t>ir</w:t>
+      </w:r>
+      <w:r>
+        <w:rPr>
+          <w:lang w:val="en-US"/>
+        </w:rPr>
+        <w:t xml:space="preserve"> full names.</w:t>
+      </w:r>
+    </w:p>
+    <w:p>
+      <w:pPr>
+        <w:rPr>
+          <w:lang w:val="en-US"/>
+        </w:rPr>
+      </w:pPr>
+    </w:p>
+    <w:tbl>
+      <w:tblPr>
+        <w:tblStyle w:val="a6"/>
+        <w:tblW w:w="0" w:type="auto"/>
+        <w:jc w:val="center"/>
+        <w:tblLook w:val="04A0" w:firstRow="1" w:lastRow="0" w:firstColumn="1" w:lastColumn="0" w:noHBand="0" w:noVBand="1"/>
+      </w:tblPr>
+      <w:tblGrid>
+        <w:gridCol w:w="2324"/>
+        <w:gridCol w:w="2324"/>
+        <w:gridCol w:w="2324"/>
+        <w:gridCol w:w="2324"/>
+      </w:tblGrid>
+      <w:tr>
+        <w:trPr>
+          <w:jc w:val="center"/>
+        </w:trPr>
+        <w:tc>
+          <w:tcPr>
+            <w:tcW w:w="2324" w:type="dxa"/>
+            <w:shd w:val="clear" w:color="auto" w:fill="D9D9D9" w:themeFill="background1" w:themeFillShade="D9"/>
+          </w:tcPr>
+          <w:p>
+            <w:pPr>
+              <w:jc w:val="center"/>
+              <w:rPr>
+                <w:color w:val="000000" w:themeColor="text1"/>
+                <w:lang w:val="en-GB"/>
+              </w:rPr>
+            </w:pPr>
+            <w:r>
+              <w:rPr>
+                <w:color w:val="000000" w:themeColor="text1"/>
+                <w:lang w:val="en-GB"/>
+              </w:rPr>
+              <w:t>Very Likely</w:t>
+            </w:r>
+          </w:p>
+        </w:tc>
+        <w:tc>
+          <w:tcPr>
+            <w:tcW w:w="2324" w:type="dxa"/>
+            <w:shd w:val="clear" w:color="auto" w:fill="FFFF00"/>
+          </w:tcPr>
+          <w:p>
+            <w:pPr>
+              <w:jc w:val="center"/>
+              <w:rPr>
+                <w:lang w:val="en-GB"/>
+              </w:rPr>
+            </w:pPr>
+          </w:p>
+        </w:tc>
+        <w:tc>
+          <w:tcPr>
+            <w:tcW w:w="2324" w:type="dxa"/>
+            <w:shd w:val="clear" w:color="auto" w:fill="FFC000"/>
+          </w:tcPr>
+          <w:p>
+            <w:pPr>
+              <w:jc w:val="center"/>
+              <w:rPr>
+                <w:lang w:val="en-GB"/>
+              </w:rPr>
+            </w:pPr>
+          </w:p>
+        </w:tc>
+        <w:tc>
+          <w:tcPr>
+            <w:tcW w:w="2324" w:type="dxa"/>
+            <w:shd w:val="clear" w:color="auto" w:fill="FF0000"/>
+          </w:tcPr>
+          <w:p>
+            <w:pPr>
+              <w:jc w:val="center"/>
+              <w:rPr>
+                <w:lang w:val="en-GB"/>
+              </w:rPr>
+            </w:pPr>
+            <w:r>
+              <w:rPr>
+                <w:lang w:val="en-GB"/>
+              </w:rPr>
+              <w:t>3</w:t>
+            </w:r>
+          </w:p>
+        </w:tc>
+      </w:tr>
+      <w:tr>
+        <w:trPr>
+          <w:jc w:val="center"/>
+        </w:trPr>
+        <w:tc>
+          <w:tcPr>
+            <w:tcW w:w="2324" w:type="dxa"/>
+            <w:shd w:val="clear" w:color="auto" w:fill="D9D9D9" w:themeFill="background1" w:themeFillShade="D9"/>
+          </w:tcPr>
+          <w:p>
+            <w:pPr>
+              <w:jc w:val="center"/>
+              <w:rPr>
+                <w:color w:val="000000" w:themeColor="text1"/>
+                <w:lang w:val="en-GB"/>
+              </w:rPr>
+            </w:pPr>
+            <w:r>
+              <w:rPr>
+                <w:color w:val="000000" w:themeColor="text1"/>
+                <w:lang w:val="en-GB"/>
+              </w:rPr>
+              <w:t>Likely</w:t>
+            </w:r>
+          </w:p>
+        </w:tc>
+        <w:tc>
+          <w:tcPr>
+            <w:tcW w:w="2324" w:type="dxa"/>
+            <w:shd w:val="clear" w:color="auto" w:fill="92D050"/>
+          </w:tcPr>
+          <w:p>
+            <w:pPr>
+              <w:jc w:val="center"/>
+              <w:rPr>
+                <w:lang w:val="en-GB"/>
+              </w:rPr>
+            </w:pPr>
+            <w:r>
+              <w:rPr>
+                <w:lang w:val="en-GB"/>
+              </w:rPr>
+              <w:t>1, 2</w:t>
+            </w:r>
+          </w:p>
+        </w:tc>
+        <w:tc>
+          <w:tcPr>
+            <w:tcW w:w="2324" w:type="dxa"/>
+            <w:shd w:val="clear" w:color="auto" w:fill="FFFF00"/>
+          </w:tcPr>
+          <w:p>
+            <w:pPr>
+              <w:jc w:val="center"/>
+              <w:rPr>
+                <w:lang w:val="en-GB"/>
+              </w:rPr>
+            </w:pPr>
+          </w:p>
+        </w:tc>
+        <w:tc>
+          <w:tcPr>
+            <w:tcW w:w="2324" w:type="dxa"/>
+            <w:shd w:val="clear" w:color="auto" w:fill="FFC000"/>
+          </w:tcPr>
+          <w:p>
+            <w:pPr>
+              <w:jc w:val="center"/>
+              <w:rPr>
+                <w:lang w:val="en-GB"/>
+              </w:rPr>
+            </w:pPr>
+          </w:p>
+        </w:tc>
+      </w:tr>
+      <w:tr>
+        <w:trPr>
+          <w:jc w:val="center"/>
+        </w:trPr>
+        <w:tc>
+          <w:tcPr>
+            <w:tcW w:w="2324" w:type="dxa"/>
+            <w:shd w:val="clear" w:color="auto" w:fill="D9D9D9" w:themeFill="background1" w:themeFillShade="D9"/>
+          </w:tcPr>
+          <w:p>
+            <w:pPr>
+              <w:jc w:val="center"/>
+              <w:rPr>
+                <w:color w:val="000000" w:themeColor="text1"/>
+                <w:lang w:val="en-GB"/>
+              </w:rPr>
+            </w:pPr>
+            <w:r>
+              <w:rPr>
+                <w:color w:val="000000" w:themeColor="text1"/>
+                <w:lang w:val="en-GB"/>
+              </w:rPr>
+              <w:t>Unlikely</w:t>
+            </w:r>
+          </w:p>
+        </w:tc>
+        <w:tc>
+          <w:tcPr>
+            <w:tcW w:w="2324" w:type="dxa"/>
+            <w:shd w:val="clear" w:color="auto" w:fill="92D050"/>
+          </w:tcPr>
+          <w:p>
+            <w:pPr>
+              <w:jc w:val="center"/>
+              <w:rPr>
+                <w:lang w:val="en-GB"/>
+              </w:rPr>
+            </w:pPr>
+          </w:p>
+        </w:tc>
+        <w:tc>
+          <w:tcPr>
+            <w:tcW w:w="2324" w:type="dxa"/>
+            <w:shd w:val="clear" w:color="auto" w:fill="92D050"/>
+          </w:tcPr>
+          <w:p>
+            <w:pPr>
+              <w:jc w:val="center"/>
+              <w:rPr>
+                <w:lang w:val="en-GB"/>
+              </w:rPr>
+            </w:pPr>
+          </w:p>
+        </w:tc>
+        <w:tc>
+          <w:tcPr>
+            <w:tcW w:w="2324" w:type="dxa"/>
+            <w:shd w:val="clear" w:color="auto" w:fill="FFFF00"/>
+          </w:tcPr>
+          <w:p>
+            <w:pPr>
+              <w:jc w:val="center"/>
+              <w:rPr>
+                <w:lang w:val="en-GB"/>
+              </w:rPr>
+            </w:pPr>
+          </w:p>
+        </w:tc>
+      </w:tr>
+      <w:tr>
+        <w:trPr>
+          <w:jc w:val="center"/>
+        </w:trPr>
+        <w:tc>
+          <w:tcPr>
+            <w:tcW w:w="2324" w:type="dxa"/>
+          </w:tcPr>
+          <w:p>
+            <w:pPr>
+              <w:jc w:val="center"/>
+              <w:rPr>
+                <w:lang w:val="en-GB"/>
+              </w:rPr>
+            </w:pPr>
+            <w:r>
+              <w:rPr>
+                <w:lang w:val="en-GB"/>
+              </w:rPr>
+              <w:t>Occurrence/Impact</w:t>
+            </w:r>
+          </w:p>
+        </w:tc>
+        <w:tc>
+          <w:tcPr>
+            <w:tcW w:w="2324" w:type="dxa"/>
+            <w:shd w:val="clear" w:color="auto" w:fill="D9D9D9" w:themeFill="background1" w:themeFillShade="D9"/>
+          </w:tcPr>
+          <w:p>
+            <w:pPr>
+              <w:jc w:val="center"/>
+              <w:rPr>
+                <w:lang w:val="en-GB"/>
+              </w:rPr>
+            </w:pPr>
+            <w:r>
+              <w:rPr>
+                <w:lang w:val="en-GB"/>
+              </w:rPr>
+              <w:t>Low</w:t>
+            </w:r>
+          </w:p>
+        </w:tc>
+        <w:tc>
+          <w:tcPr>
+            <w:tcW w:w="2324" w:type="dxa"/>
+            <w:shd w:val="clear" w:color="auto" w:fill="D9D9D9" w:themeFill="background1" w:themeFillShade="D9"/>
+          </w:tcPr>
+          <w:p>
+            <w:pPr>
+              <w:jc w:val="center"/>
+              <w:rPr>
+                <w:lang w:val="en-GB"/>
+              </w:rPr>
+            </w:pPr>
+            <w:r>
+              <w:rPr>
+                <w:lang w:val="en-GB"/>
+              </w:rPr>
+              <w:t>Moderate</w:t>
+            </w:r>
+          </w:p>
+        </w:tc>
+        <w:tc>
+          <w:tcPr>
+            <w:tcW w:w="2324" w:type="dxa"/>
+            <w:shd w:val="clear" w:color="auto" w:fill="D9D9D9" w:themeFill="background1" w:themeFillShade="D9"/>
+          </w:tcPr>
+          <w:p>
+            <w:pPr>
+              <w:jc w:val="center"/>
+              <w:rPr>
+                <w:lang w:val="en-GB"/>
+              </w:rPr>
+            </w:pPr>
+            <w:r>
+              <w:rPr>
+                <w:lang w:val="en-GB"/>
+              </w:rPr>
+              <w:t>High</w:t>
+            </w:r>
+          </w:p>
+        </w:tc>
+      </w:tr>
+    </w:tbl>
     <w:p>
       <w:pPr>
         <w:rPr>
@@ -10965,6 +11205,12 @@
 </file>
 
 <file path=customXml/item1.xml><?xml version="1.0" encoding="utf-8"?>
+<p:properties xmlns:p="http://schemas.microsoft.com/office/2006/metadata/properties" xmlns:xsi="http://www.w3.org/2001/XMLSchema-instance" xmlns:pc="http://schemas.microsoft.com/office/infopath/2007/PartnerControls">
+  <documentManagement/>
+</p:properties>
+</file>
+
+<file path=customXml/item2.xml><?xml version="1.0" encoding="utf-8"?>
 <?mso-contentType ?>
 <FormTemplates xmlns="http://schemas.microsoft.com/sharepoint/v3/contenttype/forms">
   <Display>DocumentLibraryForm</Display>
@@ -10973,11 +11219,11 @@
 </FormTemplates>
 </file>
 
-<file path=customXml/item2.xml><?xml version="1.0" encoding="utf-8"?>
+<file path=customXml/item3.xml><?xml version="1.0" encoding="utf-8"?>
 <b:Sources xmlns:b="http://schemas.openxmlformats.org/officeDocument/2006/bibliography" xmlns="http://schemas.openxmlformats.org/officeDocument/2006/bibliography" SelectedStyle="\APASixthEditionOfficeOnline.xsl" StyleName="APA" Version="6"/>
 </file>
 
-<file path=customXml/item3.xml><?xml version="1.0" encoding="utf-8"?>
+<file path=customXml/item4.xml><?xml version="1.0" encoding="utf-8"?>
 <ct:contentTypeSchema xmlns:ct="http://schemas.microsoft.com/office/2006/metadata/contentType" xmlns:ma="http://schemas.microsoft.com/office/2006/metadata/properties/metaAttributes" ct:_="" ma:_="" ma:contentTypeName="Document" ma:contentTypeID="0x0101004A6938A6D16A9F41A168DCB1E561FC37" ma:contentTypeVersion="0" ma:contentTypeDescription="Create a new document." ma:contentTypeScope="" ma:versionID="a301393c779a92aaeb722f4b266d6b84">
   <xsd:schema xmlns:xsd="http://www.w3.org/2001/XMLSchema" xmlns:xs="http://www.w3.org/2001/XMLSchema" xmlns:p="http://schemas.microsoft.com/office/2006/metadata/properties" targetNamespace="http://schemas.microsoft.com/office/2006/metadata/properties" ma:root="true" ma:fieldsID="067e30616eeadeb776f014c5fbcfd813">
     <xsd:element name="properties">
@@ -11091,13 +11337,16 @@
 </ct:contentTypeSchema>
 </file>
 
-<file path=customXml/item4.xml><?xml version="1.0" encoding="utf-8"?>
-<p:properties xmlns:p="http://schemas.microsoft.com/office/2006/metadata/properties" xmlns:xsi="http://www.w3.org/2001/XMLSchema-instance" xmlns:pc="http://schemas.microsoft.com/office/infopath/2007/PartnerControls">
-  <documentManagement/>
-</p:properties>
+<file path=customXml/itemProps1.xml><?xml version="1.0" encoding="utf-8"?>
+<ds:datastoreItem xmlns:ds="http://schemas.openxmlformats.org/officeDocument/2006/customXml" ds:itemID="{AC94A26D-82EB-45B7-AEA3-129FBDD1FCEB}">
+  <ds:schemaRefs>
+    <ds:schemaRef ds:uri="http://schemas.microsoft.com/office/2006/metadata/properties"/>
+    <ds:schemaRef ds:uri="http://schemas.microsoft.com/office/infopath/2007/PartnerControls"/>
+  </ds:schemaRefs>
+</ds:datastoreItem>
 </file>
 
-<file path=customXml/itemProps1.xml><?xml version="1.0" encoding="utf-8"?>
+<file path=customXml/itemProps2.xml><?xml version="1.0" encoding="utf-8"?>
 <ds:datastoreItem xmlns:ds="http://schemas.openxmlformats.org/officeDocument/2006/customXml" ds:itemID="{8D559B33-4825-405B-ACEB-6F229225D325}">
   <ds:schemaRefs>
     <ds:schemaRef ds:uri="http://schemas.microsoft.com/sharepoint/v3/contenttype/forms"/>
@@ -11105,7 +11354,7 @@
 </ds:datastoreItem>
 </file>
 
-<file path=customXml/itemProps2.xml><?xml version="1.0" encoding="utf-8"?>
+<file path=customXml/itemProps3.xml><?xml version="1.0" encoding="utf-8"?>
 <ds:datastoreItem xmlns:ds="http://schemas.openxmlformats.org/officeDocument/2006/customXml" ds:itemID="{AED06569-D703-4CEB-98AE-08845890B420}">
   <ds:schemaRefs>
     <ds:schemaRef ds:uri="http://schemas.openxmlformats.org/officeDocument/2006/bibliography"/>
@@ -11113,7 +11362,7 @@
 </ds:datastoreItem>
 </file>
 
-<file path=customXml/itemProps3.xml><?xml version="1.0" encoding="utf-8"?>
+<file path=customXml/itemProps4.xml><?xml version="1.0" encoding="utf-8"?>
 <ds:datastoreItem xmlns:ds="http://schemas.openxmlformats.org/officeDocument/2006/customXml" ds:itemID="{113DB896-E076-406C-ADC6-3AA564182A16}">
   <ds:schemaRefs>
     <ds:schemaRef ds:uri="http://schemas.microsoft.com/office/2006/metadata/contentType"/>
@@ -11127,13 +11376,4 @@
     <ds:schemaRef ds:uri="http://schemas.microsoft.com/office/infopath/2007/PartnerControls"/>
   </ds:schemaRefs>
 </ds:datastoreItem>
-</file>
-
-<file path=customXml/itemProps4.xml><?xml version="1.0" encoding="utf-8"?>
-<ds:datastoreItem xmlns:ds="http://schemas.openxmlformats.org/officeDocument/2006/customXml" ds:itemID="{AC94A26D-82EB-45B7-AEA3-129FBDD1FCEB}">
-  <ds:schemaRefs>
-    <ds:schemaRef ds:uri="http://schemas.microsoft.com/office/2006/metadata/properties"/>
-    <ds:schemaRef ds:uri="http://schemas.microsoft.com/office/infopath/2007/PartnerControls"/>
-  </ds:schemaRefs>
-</ds:datastoreItem>
 </file>
</xml_diff>